<commit_message>
Jobsheet 6 Tugas Praktikum 2
</commit_message>
<xml_diff>
--- a/Jobsheet6.docx
+++ b/Jobsheet6.docx
@@ -13,7 +13,6 @@
           <w:color w:val="000000"/>
         </w:rPr>
       </w:pPr>
-      <w:proofErr w:type="spellStart"/>
       <w:r>
         <w:rPr>
           <w:b/>
@@ -22,7 +21,6 @@
         </w:rPr>
         <w:t>Jobsheet</w:t>
       </w:r>
-      <w:proofErr w:type="spellEnd"/>
       <w:r>
         <w:rPr>
           <w:b/>
@@ -31,7 +29,6 @@
         </w:rPr>
         <w:t xml:space="preserve"> </w:t>
       </w:r>
-      <w:proofErr w:type="gramStart"/>
       <w:r>
         <w:rPr>
           <w:b/>
@@ -54,16 +51,7 @@
           <w:bCs/>
           <w:color w:val="000000"/>
         </w:rPr>
-        <w:t xml:space="preserve"> –</w:t>
-      </w:r>
-      <w:proofErr w:type="gramEnd"/>
-      <w:r>
-        <w:rPr>
-          <w:b/>
-          <w:bCs/>
-          <w:color w:val="000000"/>
-        </w:rPr>
-        <w:t xml:space="preserve"> </w:t>
+        <w:t xml:space="preserve"> – </w:t>
       </w:r>
       <w:r>
         <w:rPr>
@@ -71,18 +59,8 @@
           <w:bCs/>
           <w:color w:val="000000"/>
         </w:rPr>
-        <w:t xml:space="preserve">Layout dan </w:t>
+        <w:t>Layout dan Navigasi</w:t>
       </w:r>
-      <w:proofErr w:type="spellStart"/>
-      <w:r>
-        <w:rPr>
-          <w:b/>
-          <w:bCs/>
-          <w:color w:val="000000"/>
-        </w:rPr>
-        <w:t>Navigasi</w:t>
-      </w:r>
-      <w:proofErr w:type="spellEnd"/>
     </w:p>
     <w:p>
       <w:pPr>
@@ -90,103 +68,11 @@
         <w:spacing w:before="0" w:beforeAutospacing="0" w:after="200" w:afterAutospacing="0"/>
         <w:jc w:val="center"/>
       </w:pPr>
-      <w:proofErr w:type="spellStart"/>
       <w:r>
         <w:rPr>
           <w:color w:val="000000"/>
         </w:rPr>
-        <w:t>Disusun</w:t>
-      </w:r>
-      <w:proofErr w:type="spellEnd"/>
-      <w:r>
-        <w:rPr>
-          <w:color w:val="000000"/>
-        </w:rPr>
-        <w:t xml:space="preserve"> </w:t>
-      </w:r>
-      <w:proofErr w:type="spellStart"/>
-      <w:r>
-        <w:rPr>
-          <w:color w:val="000000"/>
-        </w:rPr>
-        <w:t>untuk</w:t>
-      </w:r>
-      <w:proofErr w:type="spellEnd"/>
-      <w:r>
-        <w:rPr>
-          <w:color w:val="000000"/>
-        </w:rPr>
-        <w:t xml:space="preserve"> </w:t>
-      </w:r>
-      <w:proofErr w:type="spellStart"/>
-      <w:r>
-        <w:rPr>
-          <w:color w:val="000000"/>
-        </w:rPr>
-        <w:t>memenuhi</w:t>
-      </w:r>
-      <w:proofErr w:type="spellEnd"/>
-      <w:r>
-        <w:rPr>
-          <w:color w:val="000000"/>
-        </w:rPr>
-        <w:t xml:space="preserve"> </w:t>
-      </w:r>
-      <w:proofErr w:type="spellStart"/>
-      <w:r>
-        <w:rPr>
-          <w:color w:val="000000"/>
-        </w:rPr>
-        <w:t>Tugas</w:t>
-      </w:r>
-      <w:proofErr w:type="spellEnd"/>
-      <w:r>
-        <w:rPr>
-          <w:color w:val="000000"/>
-        </w:rPr>
-        <w:t xml:space="preserve"> Mata </w:t>
-      </w:r>
-      <w:proofErr w:type="spellStart"/>
-      <w:r>
-        <w:rPr>
-          <w:color w:val="000000"/>
-        </w:rPr>
-        <w:t>Kuliah</w:t>
-      </w:r>
-      <w:proofErr w:type="spellEnd"/>
-      <w:r>
-        <w:rPr>
-          <w:color w:val="000000"/>
-        </w:rPr>
-        <w:t xml:space="preserve"> </w:t>
-      </w:r>
-      <w:proofErr w:type="spellStart"/>
-      <w:r>
-        <w:rPr>
-          <w:color w:val="000000"/>
-        </w:rPr>
-        <w:t>Praktikum</w:t>
-      </w:r>
-      <w:proofErr w:type="spellEnd"/>
-      <w:r>
-        <w:rPr>
-          <w:color w:val="000000"/>
-        </w:rPr>
-        <w:t xml:space="preserve"> </w:t>
-      </w:r>
-      <w:proofErr w:type="spellStart"/>
-      <w:r>
-        <w:rPr>
-          <w:color w:val="000000"/>
-        </w:rPr>
-        <w:t>Pemrograman</w:t>
-      </w:r>
-      <w:proofErr w:type="spellEnd"/>
-      <w:r>
-        <w:rPr>
-          <w:color w:val="000000"/>
-        </w:rPr>
-        <w:t xml:space="preserve"> Mobile</w:t>
+        <w:t>Disusun untuk memenuhi Tugas Mata Kuliah Praktikum Pemrograman Mobile</w:t>
       </w:r>
     </w:p>
     <w:p>
@@ -289,7 +175,7 @@
                     </pic:cNvPicPr>
                   </pic:nvPicPr>
                   <pic:blipFill>
-                    <a:blip r:embed="rId5">
+                    <a:blip r:embed="rId7">
                       <a:extLst>
                         <a:ext uri="{28A0092B-C50C-407E-A947-70E740481C1C}">
                           <a14:useLocalDpi xmlns:a14="http://schemas.microsoft.com/office/drawing/2010/main" val="0"/>
@@ -659,7 +545,6 @@
           <w:lang w:val="en-ID"/>
         </w:rPr>
       </w:pPr>
-      <w:proofErr w:type="spellStart"/>
       <w:r>
         <w:rPr>
           <w:b/>
@@ -671,7 +556,6 @@
         <w:lastRenderedPageBreak/>
         <w:t>Praktikum</w:t>
       </w:r>
-      <w:proofErr w:type="spellEnd"/>
     </w:p>
     <w:p>
       <w:pPr>
@@ -694,7 +578,6 @@
           <w:lang w:val="en-ID" w:eastAsia="en-ID"/>
         </w:rPr>
       </w:pPr>
-      <w:proofErr w:type="spellStart"/>
       <w:r>
         <w:rPr>
           <w:b/>
@@ -702,9 +585,8 @@
           <w:szCs w:val="24"/>
           <w:lang w:val="en-ID" w:eastAsia="en-ID"/>
         </w:rPr>
-        <w:t>Praktikum</w:t>
+        <w:t xml:space="preserve">Praktikum 1: </w:t>
       </w:r>
-      <w:proofErr w:type="spellEnd"/>
       <w:r>
         <w:rPr>
           <w:b/>
@@ -712,27 +594,7 @@
           <w:szCs w:val="24"/>
           <w:lang w:val="en-ID" w:eastAsia="en-ID"/>
         </w:rPr>
-        <w:t xml:space="preserve"> 1: </w:t>
-      </w:r>
-      <w:proofErr w:type="spellStart"/>
-      <w:r>
-        <w:rPr>
-          <w:b/>
-          <w:bCs/>
-          <w:szCs w:val="24"/>
-          <w:lang w:val="en-ID" w:eastAsia="en-ID"/>
-        </w:rPr>
-        <w:t>Membangun</w:t>
-      </w:r>
-      <w:proofErr w:type="spellEnd"/>
-      <w:r>
-        <w:rPr>
-          <w:b/>
-          <w:bCs/>
-          <w:szCs w:val="24"/>
-          <w:lang w:val="en-ID" w:eastAsia="en-ID"/>
-        </w:rPr>
-        <w:t xml:space="preserve"> Layout di Flutter</w:t>
+        <w:t>Membangun Layout di Flutter</w:t>
       </w:r>
     </w:p>
     <w:tbl>
@@ -901,6 +763,7 @@
             </w:pPr>
             <w:r>
               <w:rPr>
+                <w:noProof/>
                 <w:szCs w:val="24"/>
                 <w:lang w:eastAsia="en-ID"/>
               </w:rPr>
@@ -920,7 +783,7 @@
                           <pic:cNvPicPr/>
                         </pic:nvPicPr>
                         <pic:blipFill>
-                          <a:blip r:embed="rId6"/>
+                          <a:blip r:embed="rId8"/>
                           <a:stretch>
                             <a:fillRect/>
                           </a:stretch>
@@ -985,105 +848,7 @@
               <w:rPr>
                 <w:lang w:val="en-ID"/>
               </w:rPr>
-              <w:t xml:space="preserve">Langkah </w:t>
-            </w:r>
-            <w:proofErr w:type="spellStart"/>
-            <w:r>
-              <w:rPr>
-                <w:lang w:val="en-ID"/>
-              </w:rPr>
-              <w:t>pertama</w:t>
-            </w:r>
-            <w:proofErr w:type="spellEnd"/>
-            <w:r>
-              <w:rPr>
-                <w:lang w:val="en-ID"/>
-              </w:rPr>
-              <w:t xml:space="preserve"> </w:t>
-            </w:r>
-            <w:proofErr w:type="spellStart"/>
-            <w:r>
-              <w:rPr>
-                <w:lang w:val="en-ID"/>
-              </w:rPr>
-              <w:t>adalah</w:t>
-            </w:r>
-            <w:proofErr w:type="spellEnd"/>
-            <w:r>
-              <w:rPr>
-                <w:lang w:val="en-ID"/>
-              </w:rPr>
-              <w:t xml:space="preserve"> </w:t>
-            </w:r>
-            <w:proofErr w:type="spellStart"/>
-            <w:r>
-              <w:rPr>
-                <w:lang w:val="en-ID"/>
-              </w:rPr>
-              <w:t>memecah</w:t>
-            </w:r>
-            <w:proofErr w:type="spellEnd"/>
-            <w:r>
-              <w:rPr>
-                <w:lang w:val="en-ID"/>
-              </w:rPr>
-              <w:t xml:space="preserve"> tata </w:t>
-            </w:r>
-            <w:proofErr w:type="spellStart"/>
-            <w:r>
-              <w:rPr>
-                <w:lang w:val="en-ID"/>
-              </w:rPr>
-              <w:t>letak</w:t>
-            </w:r>
-            <w:proofErr w:type="spellEnd"/>
-            <w:r>
-              <w:rPr>
-                <w:lang w:val="en-ID"/>
-              </w:rPr>
-              <w:t xml:space="preserve"> </w:t>
-            </w:r>
-            <w:proofErr w:type="spellStart"/>
-            <w:r>
-              <w:rPr>
-                <w:lang w:val="en-ID"/>
-              </w:rPr>
-              <w:t>menjadi</w:t>
-            </w:r>
-            <w:proofErr w:type="spellEnd"/>
-            <w:r>
-              <w:rPr>
-                <w:lang w:val="en-ID"/>
-              </w:rPr>
-              <w:t xml:space="preserve"> </w:t>
-            </w:r>
-            <w:proofErr w:type="spellStart"/>
-            <w:r>
-              <w:rPr>
-                <w:lang w:val="en-ID"/>
-              </w:rPr>
-              <w:t>elemen</w:t>
-            </w:r>
-            <w:proofErr w:type="spellEnd"/>
-            <w:r>
-              <w:rPr>
-                <w:lang w:val="en-ID"/>
-              </w:rPr>
-              <w:t xml:space="preserve"> </w:t>
-            </w:r>
-            <w:proofErr w:type="spellStart"/>
-            <w:r>
-              <w:rPr>
-                <w:lang w:val="en-ID"/>
-              </w:rPr>
-              <w:t>dasarnya</w:t>
-            </w:r>
-            <w:proofErr w:type="spellEnd"/>
-            <w:r>
-              <w:rPr>
-                <w:lang w:val="en-ID"/>
-              </w:rPr>
-              <w:t>:</w:t>
+              <w:t>Langkah pertama adalah memecah tata letak menjadi elemen dasarnya:</w:t>
             </w:r>
           </w:p>
           <w:p>
@@ -1101,33 +866,11 @@
                 <w:lang w:val="en-ID"/>
               </w:rPr>
             </w:pPr>
-            <w:proofErr w:type="spellStart"/>
             <w:r>
               <w:rPr>
                 <w:lang w:val="en-ID"/>
               </w:rPr>
-              <w:t>Identifikasi</w:t>
-            </w:r>
-            <w:proofErr w:type="spellEnd"/>
-            <w:r>
-              <w:rPr>
-                <w:lang w:val="en-ID"/>
-              </w:rPr>
-              <w:t xml:space="preserve"> baris dan </w:t>
-            </w:r>
-            <w:proofErr w:type="spellStart"/>
-            <w:r>
-              <w:rPr>
-                <w:lang w:val="en-ID"/>
-              </w:rPr>
-              <w:t>kolom</w:t>
-            </w:r>
-            <w:proofErr w:type="spellEnd"/>
-            <w:r>
-              <w:rPr>
-                <w:lang w:val="en-ID"/>
-              </w:rPr>
-              <w:t>.</w:t>
+              <w:t>Identifikasi baris dan kolom.</w:t>
             </w:r>
           </w:p>
           <w:p>
@@ -1145,61 +888,11 @@
                 <w:lang w:val="en-ID"/>
               </w:rPr>
             </w:pPr>
-            <w:proofErr w:type="spellStart"/>
             <w:r>
               <w:rPr>
                 <w:lang w:val="en-ID"/>
               </w:rPr>
-              <w:t>Apakah</w:t>
-            </w:r>
-            <w:proofErr w:type="spellEnd"/>
-            <w:r>
-              <w:rPr>
-                <w:lang w:val="en-ID"/>
-              </w:rPr>
-              <w:t xml:space="preserve"> tata </w:t>
-            </w:r>
-            <w:proofErr w:type="spellStart"/>
-            <w:r>
-              <w:rPr>
-                <w:lang w:val="en-ID"/>
-              </w:rPr>
-              <w:t>letaknya</w:t>
-            </w:r>
-            <w:proofErr w:type="spellEnd"/>
-            <w:r>
-              <w:rPr>
-                <w:lang w:val="en-ID"/>
-              </w:rPr>
-              <w:t xml:space="preserve"> </w:t>
-            </w:r>
-            <w:proofErr w:type="spellStart"/>
-            <w:r>
-              <w:rPr>
-                <w:lang w:val="en-ID"/>
-              </w:rPr>
-              <w:t>menyertakan</w:t>
-            </w:r>
-            <w:proofErr w:type="spellEnd"/>
-            <w:r>
-              <w:rPr>
-                <w:lang w:val="en-ID"/>
-              </w:rPr>
-              <w:t xml:space="preserve"> </w:t>
-            </w:r>
-            <w:proofErr w:type="spellStart"/>
-            <w:r>
-              <w:rPr>
-                <w:lang w:val="en-ID"/>
-              </w:rPr>
-              <w:t>kisi-kisi</w:t>
-            </w:r>
-            <w:proofErr w:type="spellEnd"/>
-            <w:r>
-              <w:rPr>
-                <w:lang w:val="en-ID"/>
-              </w:rPr>
-              <w:t xml:space="preserve"> (grid)?</w:t>
+              <w:t>Apakah tata letaknya menyertakan kisi-kisi (grid)?</w:t>
             </w:r>
           </w:p>
           <w:p>
@@ -1217,75 +910,11 @@
                 <w:lang w:val="en-ID"/>
               </w:rPr>
             </w:pPr>
-            <w:proofErr w:type="spellStart"/>
             <w:r>
               <w:rPr>
                 <w:lang w:val="en-ID"/>
               </w:rPr>
-              <w:t>Apakah</w:t>
-            </w:r>
-            <w:proofErr w:type="spellEnd"/>
-            <w:r>
-              <w:rPr>
-                <w:lang w:val="en-ID"/>
-              </w:rPr>
-              <w:t xml:space="preserve"> </w:t>
-            </w:r>
-            <w:proofErr w:type="spellStart"/>
-            <w:r>
-              <w:rPr>
-                <w:lang w:val="en-ID"/>
-              </w:rPr>
-              <w:t>ada</w:t>
-            </w:r>
-            <w:proofErr w:type="spellEnd"/>
-            <w:r>
-              <w:rPr>
-                <w:lang w:val="en-ID"/>
-              </w:rPr>
-              <w:t xml:space="preserve"> </w:t>
-            </w:r>
-            <w:proofErr w:type="spellStart"/>
-            <w:r>
-              <w:rPr>
-                <w:lang w:val="en-ID"/>
-              </w:rPr>
-              <w:t>elemen</w:t>
-            </w:r>
-            <w:proofErr w:type="spellEnd"/>
-            <w:r>
-              <w:rPr>
-                <w:lang w:val="en-ID"/>
-              </w:rPr>
-              <w:t xml:space="preserve"> yang </w:t>
-            </w:r>
-            <w:proofErr w:type="spellStart"/>
-            <w:r>
-              <w:rPr>
-                <w:lang w:val="en-ID"/>
-              </w:rPr>
-              <w:t>tumpang</w:t>
-            </w:r>
-            <w:proofErr w:type="spellEnd"/>
-            <w:r>
-              <w:rPr>
-                <w:lang w:val="en-ID"/>
-              </w:rPr>
-              <w:t xml:space="preserve"> </w:t>
-            </w:r>
-            <w:proofErr w:type="spellStart"/>
-            <w:r>
-              <w:rPr>
-                <w:lang w:val="en-ID"/>
-              </w:rPr>
-              <w:t>tindih</w:t>
-            </w:r>
-            <w:proofErr w:type="spellEnd"/>
-            <w:r>
-              <w:rPr>
-                <w:lang w:val="en-ID"/>
-              </w:rPr>
-              <w:t>?</w:t>
+              <w:t>Apakah ada elemen yang tumpang tindih?</w:t>
             </w:r>
           </w:p>
           <w:p>
@@ -1303,33 +932,11 @@
                 <w:lang w:val="en-ID"/>
               </w:rPr>
             </w:pPr>
-            <w:proofErr w:type="spellStart"/>
             <w:r>
               <w:rPr>
                 <w:lang w:val="en-ID"/>
               </w:rPr>
-              <w:t>Apakah</w:t>
-            </w:r>
-            <w:proofErr w:type="spellEnd"/>
-            <w:r>
-              <w:rPr>
-                <w:lang w:val="en-ID"/>
-              </w:rPr>
-              <w:t xml:space="preserve"> UI </w:t>
-            </w:r>
-            <w:proofErr w:type="spellStart"/>
-            <w:r>
-              <w:rPr>
-                <w:lang w:val="en-ID"/>
-              </w:rPr>
-              <w:t>memerlukan</w:t>
-            </w:r>
-            <w:proofErr w:type="spellEnd"/>
-            <w:r>
-              <w:rPr>
-                <w:lang w:val="en-ID"/>
-              </w:rPr>
-              <w:t xml:space="preserve"> tab?</w:t>
+              <w:t>Apakah UI memerlukan tab?</w:t>
             </w:r>
           </w:p>
           <w:p>
@@ -1347,47 +954,11 @@
                 <w:lang w:val="en-ID"/>
               </w:rPr>
             </w:pPr>
-            <w:proofErr w:type="spellStart"/>
             <w:r>
               <w:rPr>
                 <w:lang w:val="en-ID"/>
               </w:rPr>
-              <w:t>Perhatikan</w:t>
-            </w:r>
-            <w:proofErr w:type="spellEnd"/>
-            <w:r>
-              <w:rPr>
-                <w:lang w:val="en-ID"/>
-              </w:rPr>
-              <w:t xml:space="preserve"> area yang </w:t>
-            </w:r>
-            <w:proofErr w:type="spellStart"/>
-            <w:r>
-              <w:rPr>
-                <w:lang w:val="en-ID"/>
-              </w:rPr>
-              <w:t>memerlukan</w:t>
-            </w:r>
-            <w:proofErr w:type="spellEnd"/>
-            <w:r>
-              <w:rPr>
-                <w:lang w:val="en-ID"/>
-              </w:rPr>
-              <w:t xml:space="preserve"> alignment, padding, </w:t>
-            </w:r>
-            <w:proofErr w:type="spellStart"/>
-            <w:r>
-              <w:rPr>
-                <w:lang w:val="en-ID"/>
-              </w:rPr>
-              <w:t>atau</w:t>
-            </w:r>
-            <w:proofErr w:type="spellEnd"/>
-            <w:r>
-              <w:rPr>
-                <w:lang w:val="en-ID"/>
-              </w:rPr>
-              <w:t xml:space="preserve"> borders.</w:t>
+              <w:t>Perhatikan area yang memerlukan alignment, padding, atau borders.</w:t>
             </w:r>
           </w:p>
           <w:p>
@@ -1401,257 +972,11 @@
                 <w:lang w:val="en-ID"/>
               </w:rPr>
             </w:pPr>
-            <w:proofErr w:type="spellStart"/>
             <w:r>
               <w:rPr>
                 <w:lang w:val="en-ID"/>
               </w:rPr>
-              <w:t>Pertama</w:t>
-            </w:r>
-            <w:proofErr w:type="spellEnd"/>
-            <w:r>
-              <w:rPr>
-                <w:lang w:val="en-ID"/>
-              </w:rPr>
-              <w:t xml:space="preserve">, </w:t>
-            </w:r>
-            <w:proofErr w:type="spellStart"/>
-            <w:r>
-              <w:rPr>
-                <w:lang w:val="en-ID"/>
-              </w:rPr>
-              <w:t>identifikasi</w:t>
-            </w:r>
-            <w:proofErr w:type="spellEnd"/>
-            <w:r>
-              <w:rPr>
-                <w:lang w:val="en-ID"/>
-              </w:rPr>
-              <w:t xml:space="preserve"> </w:t>
-            </w:r>
-            <w:proofErr w:type="spellStart"/>
-            <w:r>
-              <w:rPr>
-                <w:lang w:val="en-ID"/>
-              </w:rPr>
-              <w:t>elemen</w:t>
-            </w:r>
-            <w:proofErr w:type="spellEnd"/>
-            <w:r>
-              <w:rPr>
-                <w:lang w:val="en-ID"/>
-              </w:rPr>
-              <w:t xml:space="preserve"> yang </w:t>
-            </w:r>
-            <w:proofErr w:type="spellStart"/>
-            <w:r>
-              <w:rPr>
-                <w:lang w:val="en-ID"/>
-              </w:rPr>
-              <w:t>lebih</w:t>
-            </w:r>
-            <w:proofErr w:type="spellEnd"/>
-            <w:r>
-              <w:rPr>
-                <w:lang w:val="en-ID"/>
-              </w:rPr>
-              <w:t xml:space="preserve"> </w:t>
-            </w:r>
-            <w:proofErr w:type="spellStart"/>
-            <w:r>
-              <w:rPr>
-                <w:lang w:val="en-ID"/>
-              </w:rPr>
-              <w:t>besar</w:t>
-            </w:r>
-            <w:proofErr w:type="spellEnd"/>
-            <w:r>
-              <w:rPr>
-                <w:lang w:val="en-ID"/>
-              </w:rPr>
-              <w:t xml:space="preserve">. Dalam </w:t>
-            </w:r>
-            <w:proofErr w:type="spellStart"/>
-            <w:r>
-              <w:rPr>
-                <w:lang w:val="en-ID"/>
-              </w:rPr>
-              <w:t>contoh</w:t>
-            </w:r>
-            <w:proofErr w:type="spellEnd"/>
-            <w:r>
-              <w:rPr>
-                <w:lang w:val="en-ID"/>
-              </w:rPr>
-              <w:t xml:space="preserve"> </w:t>
-            </w:r>
-            <w:proofErr w:type="spellStart"/>
-            <w:r>
-              <w:rPr>
-                <w:lang w:val="en-ID"/>
-              </w:rPr>
-              <w:t>ini</w:t>
-            </w:r>
-            <w:proofErr w:type="spellEnd"/>
-            <w:r>
-              <w:rPr>
-                <w:lang w:val="en-ID"/>
-              </w:rPr>
-              <w:t xml:space="preserve">, </w:t>
-            </w:r>
-            <w:proofErr w:type="spellStart"/>
-            <w:r>
-              <w:rPr>
-                <w:lang w:val="en-ID"/>
-              </w:rPr>
-              <w:t>empat</w:t>
-            </w:r>
-            <w:proofErr w:type="spellEnd"/>
-            <w:r>
-              <w:rPr>
-                <w:lang w:val="en-ID"/>
-              </w:rPr>
-              <w:t xml:space="preserve"> </w:t>
-            </w:r>
-            <w:proofErr w:type="spellStart"/>
-            <w:r>
-              <w:rPr>
-                <w:lang w:val="en-ID"/>
-              </w:rPr>
-              <w:t>elemen</w:t>
-            </w:r>
-            <w:proofErr w:type="spellEnd"/>
-            <w:r>
-              <w:rPr>
-                <w:lang w:val="en-ID"/>
-              </w:rPr>
-              <w:t xml:space="preserve"> </w:t>
-            </w:r>
-            <w:proofErr w:type="spellStart"/>
-            <w:r>
-              <w:rPr>
-                <w:lang w:val="en-ID"/>
-              </w:rPr>
-              <w:t>disusun</w:t>
-            </w:r>
-            <w:proofErr w:type="spellEnd"/>
-            <w:r>
-              <w:rPr>
-                <w:lang w:val="en-ID"/>
-              </w:rPr>
-              <w:t xml:space="preserve"> </w:t>
-            </w:r>
-            <w:proofErr w:type="spellStart"/>
-            <w:r>
-              <w:rPr>
-                <w:lang w:val="en-ID"/>
-              </w:rPr>
-              <w:t>menjadi</w:t>
-            </w:r>
-            <w:proofErr w:type="spellEnd"/>
-            <w:r>
-              <w:rPr>
-                <w:lang w:val="en-ID"/>
-              </w:rPr>
-              <w:t xml:space="preserve"> </w:t>
-            </w:r>
-            <w:proofErr w:type="spellStart"/>
-            <w:r>
-              <w:rPr>
-                <w:lang w:val="en-ID"/>
-              </w:rPr>
-              <w:t>sebuah</w:t>
-            </w:r>
-            <w:proofErr w:type="spellEnd"/>
-            <w:r>
-              <w:rPr>
-                <w:lang w:val="en-ID"/>
-              </w:rPr>
-              <w:t xml:space="preserve"> </w:t>
-            </w:r>
-            <w:proofErr w:type="spellStart"/>
-            <w:r>
-              <w:rPr>
-                <w:lang w:val="en-ID"/>
-              </w:rPr>
-              <w:t>kolom</w:t>
-            </w:r>
-            <w:proofErr w:type="spellEnd"/>
-            <w:r>
-              <w:rPr>
-                <w:lang w:val="en-ID"/>
-              </w:rPr>
-              <w:t xml:space="preserve">: </w:t>
-            </w:r>
-            <w:proofErr w:type="spellStart"/>
-            <w:r>
-              <w:rPr>
-                <w:lang w:val="en-ID"/>
-              </w:rPr>
-              <w:t>sebuah</w:t>
-            </w:r>
-            <w:proofErr w:type="spellEnd"/>
-            <w:r>
-              <w:rPr>
-                <w:lang w:val="en-ID"/>
-              </w:rPr>
-              <w:t xml:space="preserve"> </w:t>
-            </w:r>
-            <w:proofErr w:type="spellStart"/>
-            <w:r>
-              <w:rPr>
-                <w:lang w:val="en-ID"/>
-              </w:rPr>
-              <w:t>gambar</w:t>
-            </w:r>
-            <w:proofErr w:type="spellEnd"/>
-            <w:r>
-              <w:rPr>
-                <w:lang w:val="en-ID"/>
-              </w:rPr>
-              <w:t xml:space="preserve">, dua baris, dan </w:t>
-            </w:r>
-            <w:proofErr w:type="spellStart"/>
-            <w:r>
-              <w:rPr>
-                <w:lang w:val="en-ID"/>
-              </w:rPr>
-              <w:t>satu</w:t>
-            </w:r>
-            <w:proofErr w:type="spellEnd"/>
-            <w:r>
-              <w:rPr>
-                <w:lang w:val="en-ID"/>
-              </w:rPr>
-              <w:t xml:space="preserve"> </w:t>
-            </w:r>
-            <w:proofErr w:type="spellStart"/>
-            <w:r>
-              <w:rPr>
-                <w:lang w:val="en-ID"/>
-              </w:rPr>
-              <w:t>blok</w:t>
-            </w:r>
-            <w:proofErr w:type="spellEnd"/>
-            <w:r>
-              <w:rPr>
-                <w:lang w:val="en-ID"/>
-              </w:rPr>
-              <w:t xml:space="preserve"> </w:t>
-            </w:r>
-            <w:proofErr w:type="spellStart"/>
-            <w:r>
-              <w:rPr>
-                <w:lang w:val="en-ID"/>
-              </w:rPr>
-              <w:t>teks</w:t>
-            </w:r>
-            <w:proofErr w:type="spellEnd"/>
-            <w:r>
-              <w:rPr>
-                <w:lang w:val="en-ID"/>
-              </w:rPr>
-              <w:t>.</w:t>
+              <w:t>Pertama, identifikasi elemen yang lebih besar. Dalam contoh ini, empat elemen disusun menjadi sebuah kolom: sebuah gambar, dua baris, dan satu blok teks.</w:t>
             </w:r>
           </w:p>
           <w:p>
@@ -1667,6 +992,7 @@
             </w:pPr>
             <w:r>
               <w:rPr>
+                <w:noProof/>
                 <w:lang w:val="id-ID"/>
               </w:rPr>
               <w:lastRenderedPageBreak/>
@@ -1686,7 +1012,7 @@
                           <pic:cNvPicPr/>
                         </pic:nvPicPr>
                         <pic:blipFill>
-                          <a:blip r:embed="rId7"/>
+                          <a:blip r:embed="rId9"/>
                           <a:stretch>
                             <a:fillRect/>
                           </a:stretch>
@@ -1732,6 +1058,7 @@
             </w:pPr>
             <w:r>
               <w:rPr>
+                <w:noProof/>
                 <w:lang w:val="id-ID"/>
               </w:rPr>
               <w:drawing>
@@ -1750,7 +1077,7 @@
                           <pic:cNvPicPr/>
                         </pic:nvPicPr>
                         <pic:blipFill>
-                          <a:blip r:embed="rId8"/>
+                          <a:blip r:embed="rId10"/>
                           <a:stretch>
                             <a:fillRect/>
                           </a:stretch>
@@ -1802,6 +1129,7 @@
             </w:pPr>
             <w:r>
               <w:rPr>
+                <w:noProof/>
                 <w:lang w:val="id-ID"/>
               </w:rPr>
               <w:drawing>
@@ -1820,7 +1148,7 @@
                           <pic:cNvPicPr/>
                         </pic:nvPicPr>
                         <pic:blipFill>
-                          <a:blip r:embed="rId9"/>
+                          <a:blip r:embed="rId11"/>
                           <a:stretch>
                             <a:fillRect/>
                           </a:stretch>
@@ -1895,10 +1223,203 @@
               <w:spacing w:before="89" w:after="3" w:line="314" w:lineRule="auto"/>
               <w:ind w:right="713"/>
               <w:jc w:val="both"/>
+            </w:pPr>
+            <w:r>
+              <w:t>Pertama, Anda akan membuat kolom bagian kiri pada judul. Tambahkan kode berikut di bagian atas metode build() di dalam kelas MyApp:</w:t>
+            </w:r>
+          </w:p>
+          <w:p>
+            <w:pPr>
+              <w:tabs>
+                <w:tab w:val="left" w:pos="887"/>
+                <w:tab w:val="left" w:pos="888"/>
+              </w:tabs>
+              <w:spacing w:before="89" w:after="3" w:line="314" w:lineRule="auto"/>
+              <w:ind w:right="713"/>
+              <w:jc w:val="both"/>
+            </w:pPr>
+            <w:r>
+              <w:drawing>
+                <wp:inline distT="0" distB="0" distL="0" distR="0" wp14:anchorId="305CCF8C" wp14:editId="73930D51">
+                  <wp:extent cx="4909185" cy="5852795"/>
+                  <wp:effectExtent l="0" t="0" r="5715" b="0"/>
+                  <wp:docPr id="832242097" name="Picture 1"/>
+                  <wp:cNvGraphicFramePr>
+                    <a:graphicFrameLocks xmlns:a="http://schemas.openxmlformats.org/drawingml/2006/main" noChangeAspect="1"/>
+                  </wp:cNvGraphicFramePr>
+                  <a:graphic xmlns:a="http://schemas.openxmlformats.org/drawingml/2006/main">
+                    <a:graphicData uri="http://schemas.openxmlformats.org/drawingml/2006/picture">
+                      <pic:pic xmlns:pic="http://schemas.openxmlformats.org/drawingml/2006/picture">
+                        <pic:nvPicPr>
+                          <pic:cNvPr id="832242097" name=""/>
+                          <pic:cNvPicPr/>
+                        </pic:nvPicPr>
+                        <pic:blipFill>
+                          <a:blip r:embed="rId12"/>
+                          <a:stretch>
+                            <a:fillRect/>
+                          </a:stretch>
+                        </pic:blipFill>
+                        <pic:spPr>
+                          <a:xfrm>
+                            <a:off x="0" y="0"/>
+                            <a:ext cx="4909185" cy="5852795"/>
+                          </a:xfrm>
+                          <a:prstGeom prst="rect">
+                            <a:avLst/>
+                          </a:prstGeom>
+                        </pic:spPr>
+                      </pic:pic>
+                    </a:graphicData>
+                  </a:graphic>
+                </wp:inline>
+              </w:drawing>
+            </w:r>
+          </w:p>
+          <w:p>
+            <w:pPr>
+              <w:tabs>
+                <w:tab w:val="left" w:pos="887"/>
+                <w:tab w:val="left" w:pos="888"/>
+              </w:tabs>
+              <w:spacing w:before="89" w:after="3" w:line="314" w:lineRule="auto"/>
+              <w:ind w:right="713"/>
+              <w:jc w:val="both"/>
+              <w:rPr>
+                <w:lang w:val="en-ID"/>
+              </w:rPr>
+            </w:pPr>
+            <w:r>
+              <w:rPr>
+                <w:b/>
+                <w:bCs/>
+                <w:lang w:val="en-ID"/>
+              </w:rPr>
+              <w:t>/* soal 1 */</w:t>
+            </w:r>
+            <w:r>
+              <w:rPr>
+                <w:lang w:val="en-ID"/>
+              </w:rPr>
+              <w:t> Letakkan widget Column di dalam widget Expanded agar menyesuaikan ruang yang tersisa di dalam widget Row. Tambahkan properti crossAxisAlignment ke CrossAxisAlignment.start sehingga posisi kolom berada di awal baris.</w:t>
+            </w:r>
+          </w:p>
+          <w:p>
+            <w:pPr>
+              <w:tabs>
+                <w:tab w:val="left" w:pos="887"/>
+                <w:tab w:val="left" w:pos="888"/>
+              </w:tabs>
+              <w:spacing w:before="89" w:after="3" w:line="314" w:lineRule="auto"/>
+              <w:ind w:right="713"/>
+              <w:jc w:val="both"/>
+              <w:rPr>
+                <w:lang w:val="en-ID"/>
+              </w:rPr>
+            </w:pPr>
+            <w:r>
+              <w:rPr>
+                <w:b/>
+                <w:bCs/>
+                <w:lang w:val="en-ID"/>
+              </w:rPr>
+              <w:t>/* soal 2 */</w:t>
+            </w:r>
+            <w:r>
+              <w:rPr>
+                <w:lang w:val="en-ID"/>
+              </w:rPr>
+              <w:t> Letakkan baris pertama teks di dalam Container sehingga memungkinkan Anda untuk menambahkan padding = 8. Teks ‘Batu, Malang, Indonesia' di dalam Column, set warna menjadi abu-abu.</w:t>
+            </w:r>
+          </w:p>
+          <w:p>
+            <w:pPr>
+              <w:tabs>
+                <w:tab w:val="left" w:pos="887"/>
+                <w:tab w:val="left" w:pos="888"/>
+              </w:tabs>
+              <w:spacing w:before="89" w:after="3" w:line="314" w:lineRule="auto"/>
+              <w:ind w:right="713"/>
+              <w:jc w:val="both"/>
+              <w:rPr>
+                <w:lang w:val="en-ID"/>
+              </w:rPr>
+            </w:pPr>
+            <w:r>
+              <w:rPr>
+                <w:b/>
+                <w:bCs/>
+                <w:lang w:val="en-ID"/>
+              </w:rPr>
+              <w:t>/* soal 3 */</w:t>
+            </w:r>
+            <w:r>
+              <w:rPr>
+                <w:lang w:val="en-ID"/>
+              </w:rPr>
+              <w:t xml:space="preserve"> Dua item terakhir di baris judul adalah ikon bintang, set dengan warna merah, dan teks "41". Seluruh baris ada di dalam Container dan beri padding di sepanjang setiap tepinya sebesar 32 piksel. Kemudian ganti isi body </w:t>
+            </w:r>
+            <w:r>
+              <w:rPr>
+                <w:lang w:val="en-ID"/>
+              </w:rPr>
+              <w:lastRenderedPageBreak/>
+              <w:t>text ‘Hello World' dengan variabel titleSection seperti berikut:</w:t>
+            </w:r>
+          </w:p>
+          <w:p>
+            <w:pPr>
+              <w:tabs>
+                <w:tab w:val="left" w:pos="887"/>
+                <w:tab w:val="left" w:pos="888"/>
+              </w:tabs>
+              <w:spacing w:before="89" w:after="3" w:line="314" w:lineRule="auto"/>
+              <w:ind w:right="713"/>
+              <w:jc w:val="both"/>
               <w:rPr>
                 <w:lang w:val="id-ID"/>
               </w:rPr>
             </w:pPr>
+            <w:r>
+              <w:rPr>
+                <w:lang w:val="id-ID"/>
+              </w:rPr>
+              <w:drawing>
+                <wp:inline distT="0" distB="0" distL="0" distR="0" wp14:anchorId="3B000283" wp14:editId="0A6D2E2A">
+                  <wp:extent cx="4909185" cy="3031490"/>
+                  <wp:effectExtent l="0" t="0" r="5715" b="0"/>
+                  <wp:docPr id="8858217" name="Picture 1"/>
+                  <wp:cNvGraphicFramePr>
+                    <a:graphicFrameLocks xmlns:a="http://schemas.openxmlformats.org/drawingml/2006/main" noChangeAspect="1"/>
+                  </wp:cNvGraphicFramePr>
+                  <a:graphic xmlns:a="http://schemas.openxmlformats.org/drawingml/2006/main">
+                    <a:graphicData uri="http://schemas.openxmlformats.org/drawingml/2006/picture">
+                      <pic:pic xmlns:pic="http://schemas.openxmlformats.org/drawingml/2006/picture">
+                        <pic:nvPicPr>
+                          <pic:cNvPr id="8858217" name=""/>
+                          <pic:cNvPicPr/>
+                        </pic:nvPicPr>
+                        <pic:blipFill>
+                          <a:blip r:embed="rId13"/>
+                          <a:stretch>
+                            <a:fillRect/>
+                          </a:stretch>
+                        </pic:blipFill>
+                        <pic:spPr>
+                          <a:xfrm>
+                            <a:off x="0" y="0"/>
+                            <a:ext cx="4909185" cy="3031490"/>
+                          </a:xfrm>
+                          <a:prstGeom prst="rect">
+                            <a:avLst/>
+                          </a:prstGeom>
+                        </pic:spPr>
+                      </pic:pic>
+                    </a:graphicData>
+                  </a:graphic>
+                </wp:inline>
+              </w:drawing>
+            </w:r>
           </w:p>
         </w:tc>
       </w:tr>
@@ -1908,6 +1429,2358 @@
         <w:jc w:val="both"/>
       </w:pPr>
     </w:p>
+    <w:p>
+      <w:pPr>
+        <w:spacing w:before="60" w:line="360" w:lineRule="auto"/>
+        <w:rPr>
+          <w:b/>
+          <w:bCs/>
+          <w:szCs w:val="24"/>
+          <w:lang w:val="en-ID" w:eastAsia="en-ID"/>
+        </w:rPr>
+      </w:pPr>
+      <w:r>
+        <w:rPr>
+          <w:b/>
+          <w:bCs/>
+          <w:szCs w:val="24"/>
+          <w:lang w:val="en-ID" w:eastAsia="en-ID"/>
+        </w:rPr>
+        <w:t>Praktikum 2: Implementasi button row</w:t>
+      </w:r>
+    </w:p>
+    <w:tbl>
+      <w:tblPr>
+        <w:tblStyle w:val="TableGrid"/>
+        <w:tblW w:w="5000" w:type="pct"/>
+        <w:tblLayout w:type="fixed"/>
+        <w:tblLook w:val="04A0" w:firstRow="1" w:lastRow="0" w:firstColumn="1" w:lastColumn="0" w:noHBand="0" w:noVBand="1"/>
+      </w:tblPr>
+      <w:tblGrid>
+        <w:gridCol w:w="1069"/>
+        <w:gridCol w:w="7947"/>
+      </w:tblGrid>
+      <w:tr>
+        <w:tc>
+          <w:tcPr>
+            <w:tcW w:w="1069" w:type="dxa"/>
+          </w:tcPr>
+          <w:p>
+            <w:pPr>
+              <w:spacing w:before="60" w:line="360" w:lineRule="auto"/>
+              <w:jc w:val="center"/>
+              <w:rPr>
+                <w:b/>
+                <w:bCs/>
+                <w:lang w:eastAsia="en-ID"/>
+              </w:rPr>
+            </w:pPr>
+            <w:r>
+              <w:rPr>
+                <w:b/>
+                <w:bCs/>
+                <w:lang w:eastAsia="en-ID"/>
+              </w:rPr>
+              <w:t>Langkah</w:t>
+            </w:r>
+          </w:p>
+        </w:tc>
+        <w:tc>
+          <w:tcPr>
+            <w:tcW w:w="7947" w:type="dxa"/>
+          </w:tcPr>
+          <w:p>
+            <w:pPr>
+              <w:spacing w:before="60" w:line="360" w:lineRule="auto"/>
+              <w:rPr>
+                <w:b/>
+                <w:bCs/>
+                <w:lang w:eastAsia="en-ID"/>
+              </w:rPr>
+            </w:pPr>
+            <w:r>
+              <w:rPr>
+                <w:b/>
+                <w:bCs/>
+                <w:lang w:eastAsia="en-ID"/>
+              </w:rPr>
+              <w:t>Jawaban/Deskripsi</w:t>
+            </w:r>
+          </w:p>
+        </w:tc>
+      </w:tr>
+      <w:tr>
+        <w:tc>
+          <w:tcPr>
+            <w:tcW w:w="1069" w:type="dxa"/>
+          </w:tcPr>
+          <w:p>
+            <w:pPr>
+              <w:spacing w:before="60" w:line="360" w:lineRule="auto"/>
+              <w:jc w:val="center"/>
+              <w:rPr>
+                <w:szCs w:val="24"/>
+                <w:lang w:eastAsia="en-ID"/>
+              </w:rPr>
+            </w:pPr>
+            <w:r>
+              <w:rPr>
+                <w:szCs w:val="24"/>
+                <w:lang w:eastAsia="en-ID"/>
+              </w:rPr>
+              <w:t>1</w:t>
+            </w:r>
+          </w:p>
+        </w:tc>
+        <w:tc>
+          <w:tcPr>
+            <w:tcW w:w="7947" w:type="dxa"/>
+          </w:tcPr>
+          <w:p>
+            <w:pPr>
+              <w:tabs>
+                <w:tab w:val="left" w:pos="888"/>
+              </w:tabs>
+              <w:spacing w:before="79"/>
+              <w:rPr>
+                <w:lang w:val="en-ID"/>
+              </w:rPr>
+            </w:pPr>
+            <w:r>
+              <w:rPr>
+                <w:lang w:val="en-ID"/>
+              </w:rPr>
+              <w:t>Bagian tombol berisi 3 kolom yang menggunakan tata letak yang sama—sebuah ikon di atas baris teks. Kolom pada baris ini diberi jarak yang sama, dan teks serta ikon diberi warna primer.</w:t>
+            </w:r>
+          </w:p>
+          <w:p>
+            <w:pPr>
+              <w:tabs>
+                <w:tab w:val="left" w:pos="888"/>
+              </w:tabs>
+              <w:spacing w:before="79"/>
+              <w:rPr>
+                <w:lang w:val="en-ID"/>
+              </w:rPr>
+            </w:pPr>
+            <w:r>
+              <w:rPr>
+                <w:lang w:val="en-ID"/>
+              </w:rPr>
+              <w:t>Karena kode untuk membangun setiap kolom hampir sama, buatlah metode pembantu pribadi bernama buildButtonColumn(), yang mempunyai parameter warna, Icon dan Text, sehingga dapat mengembalikan kolom dengan widgetnya sesuai dengan warna tertentu.</w:t>
+            </w:r>
+          </w:p>
+          <w:p>
+            <w:pPr>
+              <w:tabs>
+                <w:tab w:val="left" w:pos="888"/>
+              </w:tabs>
+              <w:spacing w:before="79"/>
+              <w:rPr>
+                <w:lang w:val="en-ID"/>
+              </w:rPr>
+            </w:pPr>
+            <w:r>
+              <w:rPr>
+                <w:b/>
+                <w:bCs/>
+                <w:lang w:val="en-ID"/>
+              </w:rPr>
+              <w:t>lib/main.dart (_buildButtonColumn)</w:t>
+            </w:r>
+          </w:p>
+          <w:p>
+            <w:pPr>
+              <w:tabs>
+                <w:tab w:val="left" w:pos="888"/>
+              </w:tabs>
+              <w:spacing w:before="79"/>
+              <w:rPr>
+                <w:lang w:val="en-ID"/>
+              </w:rPr>
+            </w:pPr>
+            <w:r>
+              <w:rPr>
+                <w:lang w:val="en-ID"/>
+              </w:rPr>
+              <w:lastRenderedPageBreak/>
+              <w:drawing>
+                <wp:inline distT="0" distB="0" distL="0" distR="0" wp14:anchorId="6EFB76FA" wp14:editId="401050FA">
+                  <wp:extent cx="4909185" cy="3573780"/>
+                  <wp:effectExtent l="0" t="0" r="5715" b="7620"/>
+                  <wp:docPr id="10206420" name="Picture 1"/>
+                  <wp:cNvGraphicFramePr>
+                    <a:graphicFrameLocks xmlns:a="http://schemas.openxmlformats.org/drawingml/2006/main" noChangeAspect="1"/>
+                  </wp:cNvGraphicFramePr>
+                  <a:graphic xmlns:a="http://schemas.openxmlformats.org/drawingml/2006/main">
+                    <a:graphicData uri="http://schemas.openxmlformats.org/drawingml/2006/picture">
+                      <pic:pic xmlns:pic="http://schemas.openxmlformats.org/drawingml/2006/picture">
+                        <pic:nvPicPr>
+                          <pic:cNvPr id="10206420" name=""/>
+                          <pic:cNvPicPr/>
+                        </pic:nvPicPr>
+                        <pic:blipFill>
+                          <a:blip r:embed="rId14"/>
+                          <a:stretch>
+                            <a:fillRect/>
+                          </a:stretch>
+                        </pic:blipFill>
+                        <pic:spPr>
+                          <a:xfrm>
+                            <a:off x="0" y="0"/>
+                            <a:ext cx="4909185" cy="3573780"/>
+                          </a:xfrm>
+                          <a:prstGeom prst="rect">
+                            <a:avLst/>
+                          </a:prstGeom>
+                        </pic:spPr>
+                      </pic:pic>
+                    </a:graphicData>
+                  </a:graphic>
+                </wp:inline>
+              </w:drawing>
+            </w:r>
+          </w:p>
+        </w:tc>
+      </w:tr>
+      <w:tr>
+        <w:tc>
+          <w:tcPr>
+            <w:tcW w:w="1069" w:type="dxa"/>
+          </w:tcPr>
+          <w:p>
+            <w:pPr>
+              <w:spacing w:before="60" w:line="360" w:lineRule="auto"/>
+              <w:jc w:val="center"/>
+              <w:rPr>
+                <w:szCs w:val="24"/>
+                <w:lang w:eastAsia="en-ID"/>
+              </w:rPr>
+            </w:pPr>
+            <w:r>
+              <w:rPr>
+                <w:szCs w:val="24"/>
+                <w:lang w:eastAsia="en-ID"/>
+              </w:rPr>
+              <w:lastRenderedPageBreak/>
+              <w:t>2</w:t>
+            </w:r>
+          </w:p>
+        </w:tc>
+        <w:tc>
+          <w:tcPr>
+            <w:tcW w:w="7947" w:type="dxa"/>
+          </w:tcPr>
+          <w:p>
+            <w:pPr>
+              <w:spacing w:before="60" w:line="360" w:lineRule="auto"/>
+              <w:rPr>
+                <w:szCs w:val="24"/>
+                <w:lang w:val="en-ID" w:eastAsia="en-ID"/>
+              </w:rPr>
+            </w:pPr>
+            <w:r>
+              <w:rPr>
+                <w:szCs w:val="24"/>
+                <w:lang w:val="en-ID" w:eastAsia="en-ID"/>
+              </w:rPr>
+              <w:t>Buat Fungsi untuk menambahkan ikon langsung ke kolom. Teks berada di dalam Container dengan margin hanya di bagian atas, yang memisahkan teks dari ikon.</w:t>
+            </w:r>
+          </w:p>
+          <w:p>
+            <w:pPr>
+              <w:spacing w:before="60" w:line="360" w:lineRule="auto"/>
+              <w:rPr>
+                <w:szCs w:val="24"/>
+                <w:lang w:val="en-ID" w:eastAsia="en-ID"/>
+              </w:rPr>
+            </w:pPr>
+            <w:r>
+              <w:rPr>
+                <w:szCs w:val="24"/>
+                <w:lang w:val="en-ID" w:eastAsia="en-ID"/>
+              </w:rPr>
+              <w:t>Bangun baris yang berisi kolom-kolom ini dengan memanggil fungsi dan set warna, Icon, dan teks khusus melalui parameter ke kolom tersebut. Sejajarkan kolom di sepanjang sumbu utama menggunakan MainAxisAlignment.spaceEvenly untuk mengatur ruang kosong secara merata sebelum, di antara, dan setelah setiap kolom. Tambahkan kode berikut tepat di bawah deklarasi titleSection di dalam metode build():</w:t>
+            </w:r>
+          </w:p>
+          <w:p>
+            <w:pPr>
+              <w:spacing w:before="60" w:line="360" w:lineRule="auto"/>
+              <w:rPr>
+                <w:szCs w:val="24"/>
+                <w:lang w:val="en-ID" w:eastAsia="en-ID"/>
+              </w:rPr>
+            </w:pPr>
+            <w:r>
+              <w:rPr>
+                <w:b/>
+                <w:bCs/>
+                <w:szCs w:val="24"/>
+                <w:lang w:val="en-ID" w:eastAsia="en-ID"/>
+              </w:rPr>
+              <w:t>lib/main.dart (buttonSection)</w:t>
+            </w:r>
+          </w:p>
+          <w:p>
+            <w:pPr>
+              <w:spacing w:before="60" w:line="360" w:lineRule="auto"/>
+              <w:rPr>
+                <w:szCs w:val="24"/>
+                <w:lang w:eastAsia="en-ID"/>
+              </w:rPr>
+            </w:pPr>
+            <w:r>
+              <w:rPr>
+                <w:szCs w:val="24"/>
+                <w:lang w:eastAsia="en-ID"/>
+              </w:rPr>
+              <w:drawing>
+                <wp:inline distT="0" distB="0" distL="0" distR="0" wp14:anchorId="4BA02E0A" wp14:editId="5B131637">
+                  <wp:extent cx="4909185" cy="1818640"/>
+                  <wp:effectExtent l="0" t="0" r="5715" b="0"/>
+                  <wp:docPr id="1575963182" name="Picture 1"/>
+                  <wp:cNvGraphicFramePr>
+                    <a:graphicFrameLocks xmlns:a="http://schemas.openxmlformats.org/drawingml/2006/main" noChangeAspect="1"/>
+                  </wp:cNvGraphicFramePr>
+                  <a:graphic xmlns:a="http://schemas.openxmlformats.org/drawingml/2006/main">
+                    <a:graphicData uri="http://schemas.openxmlformats.org/drawingml/2006/picture">
+                      <pic:pic xmlns:pic="http://schemas.openxmlformats.org/drawingml/2006/picture">
+                        <pic:nvPicPr>
+                          <pic:cNvPr id="1575963182" name=""/>
+                          <pic:cNvPicPr/>
+                        </pic:nvPicPr>
+                        <pic:blipFill>
+                          <a:blip r:embed="rId15"/>
+                          <a:stretch>
+                            <a:fillRect/>
+                          </a:stretch>
+                        </pic:blipFill>
+                        <pic:spPr>
+                          <a:xfrm>
+                            <a:off x="0" y="0"/>
+                            <a:ext cx="4909185" cy="1818640"/>
+                          </a:xfrm>
+                          <a:prstGeom prst="rect">
+                            <a:avLst/>
+                          </a:prstGeom>
+                        </pic:spPr>
+                      </pic:pic>
+                    </a:graphicData>
+                  </a:graphic>
+                </wp:inline>
+              </w:drawing>
+            </w:r>
+          </w:p>
+        </w:tc>
+      </w:tr>
+      <w:tr>
+        <w:tc>
+          <w:tcPr>
+            <w:tcW w:w="1069" w:type="dxa"/>
+          </w:tcPr>
+          <w:p>
+            <w:pPr>
+              <w:spacing w:before="60" w:line="360" w:lineRule="auto"/>
+              <w:jc w:val="center"/>
+              <w:rPr>
+                <w:szCs w:val="24"/>
+                <w:lang w:eastAsia="en-ID"/>
+              </w:rPr>
+            </w:pPr>
+            <w:r>
+              <w:rPr>
+                <w:szCs w:val="24"/>
+                <w:lang w:eastAsia="en-ID"/>
+              </w:rPr>
+              <w:t>3</w:t>
+            </w:r>
+          </w:p>
+        </w:tc>
+        <w:tc>
+          <w:tcPr>
+            <w:tcW w:w="7947" w:type="dxa"/>
+          </w:tcPr>
+          <w:p>
+            <w:pPr>
+              <w:tabs>
+                <w:tab w:val="left" w:pos="888"/>
+              </w:tabs>
+              <w:spacing w:before="86" w:after="7"/>
+              <w:ind w:right="703"/>
+            </w:pPr>
+            <w:r>
+              <w:t>Tambahkan variabel buttonSection ke dalam body seperti berikut:</w:t>
+            </w:r>
+          </w:p>
+          <w:p>
+            <w:pPr>
+              <w:tabs>
+                <w:tab w:val="left" w:pos="888"/>
+              </w:tabs>
+              <w:spacing w:before="86" w:after="7"/>
+              <w:ind w:right="703"/>
+              <w:rPr>
+                <w:lang w:val="id-ID"/>
+              </w:rPr>
+            </w:pPr>
+            <w:r>
+              <w:rPr>
+                <w:lang w:val="id-ID"/>
+              </w:rPr>
+              <w:lastRenderedPageBreak/>
+              <w:drawing>
+                <wp:inline distT="0" distB="0" distL="0" distR="0" wp14:anchorId="31837006" wp14:editId="1A6D58A5">
+                  <wp:extent cx="4143953" cy="2591162"/>
+                  <wp:effectExtent l="0" t="0" r="0" b="0"/>
+                  <wp:docPr id="318208136" name="Picture 1"/>
+                  <wp:cNvGraphicFramePr>
+                    <a:graphicFrameLocks xmlns:a="http://schemas.openxmlformats.org/drawingml/2006/main" noChangeAspect="1"/>
+                  </wp:cNvGraphicFramePr>
+                  <a:graphic xmlns:a="http://schemas.openxmlformats.org/drawingml/2006/main">
+                    <a:graphicData uri="http://schemas.openxmlformats.org/drawingml/2006/picture">
+                      <pic:pic xmlns:pic="http://schemas.openxmlformats.org/drawingml/2006/picture">
+                        <pic:nvPicPr>
+                          <pic:cNvPr id="318208136" name=""/>
+                          <pic:cNvPicPr/>
+                        </pic:nvPicPr>
+                        <pic:blipFill>
+                          <a:blip r:embed="rId16"/>
+                          <a:stretch>
+                            <a:fillRect/>
+                          </a:stretch>
+                        </pic:blipFill>
+                        <pic:spPr>
+                          <a:xfrm>
+                            <a:off x="0" y="0"/>
+                            <a:ext cx="4143953" cy="2591162"/>
+                          </a:xfrm>
+                          <a:prstGeom prst="rect">
+                            <a:avLst/>
+                          </a:prstGeom>
+                        </pic:spPr>
+                      </pic:pic>
+                    </a:graphicData>
+                  </a:graphic>
+                </wp:inline>
+              </w:drawing>
+            </w:r>
+          </w:p>
+        </w:tc>
+      </w:tr>
+    </w:tbl>
+    <w:p>
+      <w:pPr>
+        <w:jc w:val="both"/>
+      </w:pPr>
+    </w:p>
+    <w:p>
+      <w:pPr>
+        <w:spacing w:before="60" w:line="360" w:lineRule="auto"/>
+        <w:rPr>
+          <w:b/>
+          <w:bCs/>
+          <w:szCs w:val="24"/>
+          <w:lang w:val="en-ID" w:eastAsia="en-ID"/>
+        </w:rPr>
+      </w:pPr>
+      <w:r>
+        <w:rPr>
+          <w:b/>
+          <w:bCs/>
+          <w:szCs w:val="24"/>
+          <w:lang w:val="en-ID" w:eastAsia="en-ID"/>
+        </w:rPr>
+        <w:t>Praktikum 3: Implementasi text section</w:t>
+      </w:r>
+    </w:p>
+    <w:tbl>
+      <w:tblPr>
+        <w:tblStyle w:val="TableGrid"/>
+        <w:tblW w:w="5000" w:type="pct"/>
+        <w:tblLayout w:type="fixed"/>
+        <w:tblLook w:val="04A0" w:firstRow="1" w:lastRow="0" w:firstColumn="1" w:lastColumn="0" w:noHBand="0" w:noVBand="1"/>
+      </w:tblPr>
+      <w:tblGrid>
+        <w:gridCol w:w="1069"/>
+        <w:gridCol w:w="7947"/>
+      </w:tblGrid>
+      <w:tr>
+        <w:tc>
+          <w:tcPr>
+            <w:tcW w:w="1069" w:type="dxa"/>
+          </w:tcPr>
+          <w:p>
+            <w:pPr>
+              <w:spacing w:before="60" w:line="360" w:lineRule="auto"/>
+              <w:jc w:val="center"/>
+              <w:rPr>
+                <w:b/>
+                <w:bCs/>
+                <w:lang w:eastAsia="en-ID"/>
+              </w:rPr>
+            </w:pPr>
+            <w:r>
+              <w:rPr>
+                <w:b/>
+                <w:bCs/>
+                <w:lang w:eastAsia="en-ID"/>
+              </w:rPr>
+              <w:t>Langkah</w:t>
+            </w:r>
+          </w:p>
+        </w:tc>
+        <w:tc>
+          <w:tcPr>
+            <w:tcW w:w="7947" w:type="dxa"/>
+          </w:tcPr>
+          <w:p>
+            <w:pPr>
+              <w:spacing w:before="60" w:line="360" w:lineRule="auto"/>
+              <w:rPr>
+                <w:b/>
+                <w:bCs/>
+                <w:lang w:eastAsia="en-ID"/>
+              </w:rPr>
+            </w:pPr>
+            <w:r>
+              <w:rPr>
+                <w:b/>
+                <w:bCs/>
+                <w:lang w:eastAsia="en-ID"/>
+              </w:rPr>
+              <w:t>Jawaban/Deskripsi</w:t>
+            </w:r>
+          </w:p>
+        </w:tc>
+      </w:tr>
+      <w:tr>
+        <w:tc>
+          <w:tcPr>
+            <w:tcW w:w="1069" w:type="dxa"/>
+          </w:tcPr>
+          <w:p>
+            <w:pPr>
+              <w:spacing w:before="60" w:line="360" w:lineRule="auto"/>
+              <w:jc w:val="center"/>
+              <w:rPr>
+                <w:szCs w:val="24"/>
+                <w:lang w:eastAsia="en-ID"/>
+              </w:rPr>
+            </w:pPr>
+            <w:r>
+              <w:rPr>
+                <w:szCs w:val="24"/>
+                <w:lang w:eastAsia="en-ID"/>
+              </w:rPr>
+              <w:t>1</w:t>
+            </w:r>
+          </w:p>
+        </w:tc>
+        <w:tc>
+          <w:tcPr>
+            <w:tcW w:w="7947" w:type="dxa"/>
+          </w:tcPr>
+          <w:p>
+            <w:pPr>
+              <w:tabs>
+                <w:tab w:val="left" w:pos="888"/>
+              </w:tabs>
+              <w:spacing w:before="79"/>
+            </w:pPr>
+            <w:r>
+              <w:t>Tentukan bagian teks sebagai variabel. Masukkan teks ke dalam Container dan tambahkan padding di sepanjang setiap tepinya. Tambahkan kode berikut tepat di bawah deklarasi buttonSection:</w:t>
+            </w:r>
+          </w:p>
+          <w:p>
+            <w:pPr>
+              <w:tabs>
+                <w:tab w:val="left" w:pos="888"/>
+              </w:tabs>
+              <w:spacing w:before="79"/>
+            </w:pPr>
+            <w:r>
+              <w:drawing>
+                <wp:inline distT="0" distB="0" distL="0" distR="0" wp14:anchorId="5105C51F" wp14:editId="65681EC9">
+                  <wp:extent cx="4909185" cy="2132330"/>
+                  <wp:effectExtent l="0" t="0" r="5715" b="1270"/>
+                  <wp:docPr id="560639311" name="Picture 1"/>
+                  <wp:cNvGraphicFramePr>
+                    <a:graphicFrameLocks xmlns:a="http://schemas.openxmlformats.org/drawingml/2006/main" noChangeAspect="1"/>
+                  </wp:cNvGraphicFramePr>
+                  <a:graphic xmlns:a="http://schemas.openxmlformats.org/drawingml/2006/main">
+                    <a:graphicData uri="http://schemas.openxmlformats.org/drawingml/2006/picture">
+                      <pic:pic xmlns:pic="http://schemas.openxmlformats.org/drawingml/2006/picture">
+                        <pic:nvPicPr>
+                          <pic:cNvPr id="560639311" name=""/>
+                          <pic:cNvPicPr/>
+                        </pic:nvPicPr>
+                        <pic:blipFill>
+                          <a:blip r:embed="rId17"/>
+                          <a:stretch>
+                            <a:fillRect/>
+                          </a:stretch>
+                        </pic:blipFill>
+                        <pic:spPr>
+                          <a:xfrm>
+                            <a:off x="0" y="0"/>
+                            <a:ext cx="4909185" cy="2132330"/>
+                          </a:xfrm>
+                          <a:prstGeom prst="rect">
+                            <a:avLst/>
+                          </a:prstGeom>
+                        </pic:spPr>
+                      </pic:pic>
+                    </a:graphicData>
+                  </a:graphic>
+                </wp:inline>
+              </w:drawing>
+            </w:r>
+          </w:p>
+          <w:p>
+            <w:pPr>
+              <w:tabs>
+                <w:tab w:val="left" w:pos="888"/>
+              </w:tabs>
+              <w:spacing w:before="79"/>
+              <w:rPr>
+                <w:lang w:val="en-ID"/>
+              </w:rPr>
+            </w:pPr>
+            <w:r>
+              <w:t>Dengan memberi nilai softWrap = true, baris teks akan memenuhi lebar kolom sebelum membungkusnya pada batas kata.</w:t>
+            </w:r>
+          </w:p>
+        </w:tc>
+      </w:tr>
+      <w:tr>
+        <w:tc>
+          <w:tcPr>
+            <w:tcW w:w="1069" w:type="dxa"/>
+          </w:tcPr>
+          <w:p>
+            <w:pPr>
+              <w:spacing w:before="60" w:line="360" w:lineRule="auto"/>
+              <w:jc w:val="center"/>
+              <w:rPr>
+                <w:szCs w:val="24"/>
+                <w:lang w:eastAsia="en-ID"/>
+              </w:rPr>
+            </w:pPr>
+            <w:r>
+              <w:rPr>
+                <w:szCs w:val="24"/>
+                <w:lang w:eastAsia="en-ID"/>
+              </w:rPr>
+              <w:t>2</w:t>
+            </w:r>
+          </w:p>
+        </w:tc>
+        <w:tc>
+          <w:tcPr>
+            <w:tcW w:w="7947" w:type="dxa"/>
+          </w:tcPr>
+          <w:p>
+            <w:pPr>
+              <w:spacing w:before="60" w:line="360" w:lineRule="auto"/>
+              <w:rPr>
+                <w:szCs w:val="24"/>
+                <w:lang w:eastAsia="en-ID"/>
+              </w:rPr>
+            </w:pPr>
+            <w:r>
+              <w:rPr>
+                <w:szCs w:val="24"/>
+                <w:lang w:eastAsia="en-ID"/>
+              </w:rPr>
+              <w:t>Tambahkan widget variabel textSection ke dalam body seperti berikut:</w:t>
+            </w:r>
+          </w:p>
+          <w:p>
+            <w:pPr>
+              <w:spacing w:before="60" w:line="360" w:lineRule="auto"/>
+              <w:rPr>
+                <w:szCs w:val="24"/>
+                <w:lang w:eastAsia="en-ID"/>
+              </w:rPr>
+            </w:pPr>
+            <w:r>
+              <w:rPr>
+                <w:szCs w:val="24"/>
+                <w:lang w:eastAsia="en-ID"/>
+              </w:rPr>
+              <w:drawing>
+                <wp:inline distT="0" distB="0" distL="0" distR="0" wp14:anchorId="75B32155" wp14:editId="7412A33A">
+                  <wp:extent cx="3696216" cy="1343212"/>
+                  <wp:effectExtent l="0" t="0" r="0" b="0"/>
+                  <wp:docPr id="1816158295" name="Picture 1"/>
+                  <wp:cNvGraphicFramePr>
+                    <a:graphicFrameLocks xmlns:a="http://schemas.openxmlformats.org/drawingml/2006/main" noChangeAspect="1"/>
+                  </wp:cNvGraphicFramePr>
+                  <a:graphic xmlns:a="http://schemas.openxmlformats.org/drawingml/2006/main">
+                    <a:graphicData uri="http://schemas.openxmlformats.org/drawingml/2006/picture">
+                      <pic:pic xmlns:pic="http://schemas.openxmlformats.org/drawingml/2006/picture">
+                        <pic:nvPicPr>
+                          <pic:cNvPr id="1816158295" name=""/>
+                          <pic:cNvPicPr/>
+                        </pic:nvPicPr>
+                        <pic:blipFill>
+                          <a:blip r:embed="rId18"/>
+                          <a:stretch>
+                            <a:fillRect/>
+                          </a:stretch>
+                        </pic:blipFill>
+                        <pic:spPr>
+                          <a:xfrm>
+                            <a:off x="0" y="0"/>
+                            <a:ext cx="3696216" cy="1343212"/>
+                          </a:xfrm>
+                          <a:prstGeom prst="rect">
+                            <a:avLst/>
+                          </a:prstGeom>
+                        </pic:spPr>
+                      </pic:pic>
+                    </a:graphicData>
+                  </a:graphic>
+                </wp:inline>
+              </w:drawing>
+            </w:r>
+          </w:p>
+        </w:tc>
+      </w:tr>
+    </w:tbl>
+    <w:p>
+      <w:pPr>
+        <w:jc w:val="both"/>
+      </w:pPr>
+    </w:p>
+    <w:p>
+      <w:pPr>
+        <w:jc w:val="both"/>
+      </w:pPr>
+    </w:p>
+    <w:p>
+      <w:pPr>
+        <w:jc w:val="both"/>
+      </w:pPr>
+    </w:p>
+    <w:p>
+      <w:pPr>
+        <w:spacing w:before="60" w:line="360" w:lineRule="auto"/>
+        <w:rPr>
+          <w:b/>
+          <w:bCs/>
+          <w:szCs w:val="24"/>
+          <w:lang w:val="en-ID" w:eastAsia="en-ID"/>
+        </w:rPr>
+      </w:pPr>
+      <w:r>
+        <w:rPr>
+          <w:b/>
+          <w:bCs/>
+          <w:szCs w:val="24"/>
+          <w:lang w:val="en-ID" w:eastAsia="en-ID"/>
+        </w:rPr>
+        <w:lastRenderedPageBreak/>
+        <w:t>Praktikum 4: Implementasi image section</w:t>
+      </w:r>
+    </w:p>
+    <w:tbl>
+      <w:tblPr>
+        <w:tblStyle w:val="TableGrid"/>
+        <w:tblW w:w="5000" w:type="pct"/>
+        <w:tblLayout w:type="fixed"/>
+        <w:tblLook w:val="04A0" w:firstRow="1" w:lastRow="0" w:firstColumn="1" w:lastColumn="0" w:noHBand="0" w:noVBand="1"/>
+      </w:tblPr>
+      <w:tblGrid>
+        <w:gridCol w:w="1069"/>
+        <w:gridCol w:w="7947"/>
+      </w:tblGrid>
+      <w:tr>
+        <w:tc>
+          <w:tcPr>
+            <w:tcW w:w="1069" w:type="dxa"/>
+          </w:tcPr>
+          <w:p>
+            <w:pPr>
+              <w:spacing w:before="60" w:line="360" w:lineRule="auto"/>
+              <w:jc w:val="center"/>
+              <w:rPr>
+                <w:b/>
+                <w:bCs/>
+                <w:lang w:eastAsia="en-ID"/>
+              </w:rPr>
+            </w:pPr>
+            <w:r>
+              <w:rPr>
+                <w:b/>
+                <w:bCs/>
+                <w:lang w:eastAsia="en-ID"/>
+              </w:rPr>
+              <w:t>Langkah</w:t>
+            </w:r>
+          </w:p>
+        </w:tc>
+        <w:tc>
+          <w:tcPr>
+            <w:tcW w:w="7947" w:type="dxa"/>
+          </w:tcPr>
+          <w:p>
+            <w:pPr>
+              <w:spacing w:before="60" w:line="360" w:lineRule="auto"/>
+              <w:rPr>
+                <w:b/>
+                <w:bCs/>
+                <w:lang w:eastAsia="en-ID"/>
+              </w:rPr>
+            </w:pPr>
+            <w:r>
+              <w:rPr>
+                <w:b/>
+                <w:bCs/>
+                <w:lang w:eastAsia="en-ID"/>
+              </w:rPr>
+              <w:t>Jawaban/Deskripsi</w:t>
+            </w:r>
+          </w:p>
+        </w:tc>
+      </w:tr>
+      <w:tr>
+        <w:tc>
+          <w:tcPr>
+            <w:tcW w:w="1069" w:type="dxa"/>
+          </w:tcPr>
+          <w:p>
+            <w:pPr>
+              <w:spacing w:before="60" w:line="360" w:lineRule="auto"/>
+              <w:jc w:val="center"/>
+              <w:rPr>
+                <w:szCs w:val="24"/>
+                <w:lang w:eastAsia="en-ID"/>
+              </w:rPr>
+            </w:pPr>
+            <w:r>
+              <w:rPr>
+                <w:szCs w:val="24"/>
+                <w:lang w:eastAsia="en-ID"/>
+              </w:rPr>
+              <w:t>1</w:t>
+            </w:r>
+          </w:p>
+        </w:tc>
+        <w:tc>
+          <w:tcPr>
+            <w:tcW w:w="7947" w:type="dxa"/>
+          </w:tcPr>
+          <w:p>
+            <w:pPr>
+              <w:tabs>
+                <w:tab w:val="left" w:pos="888"/>
+              </w:tabs>
+              <w:spacing w:before="79"/>
+            </w:pPr>
+            <w:r>
+              <w:t>Anda dapat mencari gambar di internet yang ingin ditampilkan. Buatlah folder images di root project </w:t>
+            </w:r>
+            <w:r>
+              <w:rPr>
+                <w:b/>
+                <w:bCs/>
+              </w:rPr>
+              <w:t>layout_flutter</w:t>
+            </w:r>
+            <w:r>
+              <w:t>. Masukkan file gambar tersebut ke folder images, lalu set nama file tersebut ke file pubspec.yaml seperti berikut:</w:t>
+            </w:r>
+          </w:p>
+          <w:p>
+            <w:pPr>
+              <w:tabs>
+                <w:tab w:val="left" w:pos="888"/>
+              </w:tabs>
+              <w:spacing w:before="79"/>
+            </w:pPr>
+            <w:r>
+              <w:drawing>
+                <wp:inline distT="0" distB="0" distL="0" distR="0" wp14:anchorId="307EB9A5" wp14:editId="08A4C56A">
+                  <wp:extent cx="2362530" cy="800212"/>
+                  <wp:effectExtent l="0" t="0" r="0" b="0"/>
+                  <wp:docPr id="1194952367" name="Picture 1"/>
+                  <wp:cNvGraphicFramePr>
+                    <a:graphicFrameLocks xmlns:a="http://schemas.openxmlformats.org/drawingml/2006/main" noChangeAspect="1"/>
+                  </wp:cNvGraphicFramePr>
+                  <a:graphic xmlns:a="http://schemas.openxmlformats.org/drawingml/2006/main">
+                    <a:graphicData uri="http://schemas.openxmlformats.org/drawingml/2006/picture">
+                      <pic:pic xmlns:pic="http://schemas.openxmlformats.org/drawingml/2006/picture">
+                        <pic:nvPicPr>
+                          <pic:cNvPr id="1194952367" name=""/>
+                          <pic:cNvPicPr/>
+                        </pic:nvPicPr>
+                        <pic:blipFill>
+                          <a:blip r:embed="rId19"/>
+                          <a:stretch>
+                            <a:fillRect/>
+                          </a:stretch>
+                        </pic:blipFill>
+                        <pic:spPr>
+                          <a:xfrm>
+                            <a:off x="0" y="0"/>
+                            <a:ext cx="2362530" cy="800212"/>
+                          </a:xfrm>
+                          <a:prstGeom prst="rect">
+                            <a:avLst/>
+                          </a:prstGeom>
+                        </pic:spPr>
+                      </pic:pic>
+                    </a:graphicData>
+                  </a:graphic>
+                </wp:inline>
+              </w:drawing>
+            </w:r>
+          </w:p>
+          <w:p>
+            <w:pPr>
+              <w:tabs>
+                <w:tab w:val="left" w:pos="888"/>
+              </w:tabs>
+              <w:spacing w:before="79"/>
+              <w:rPr>
+                <w:lang w:val="en-ID"/>
+              </w:rPr>
+            </w:pPr>
+            <w:r>
+              <w:t>Contoh nama file gambar di atas adalah lake.jpg</w:t>
+            </w:r>
+          </w:p>
+        </w:tc>
+      </w:tr>
+      <w:tr>
+        <w:tc>
+          <w:tcPr>
+            <w:tcW w:w="1069" w:type="dxa"/>
+          </w:tcPr>
+          <w:p>
+            <w:pPr>
+              <w:spacing w:before="60" w:line="360" w:lineRule="auto"/>
+              <w:jc w:val="center"/>
+              <w:rPr>
+                <w:szCs w:val="24"/>
+                <w:lang w:eastAsia="en-ID"/>
+              </w:rPr>
+            </w:pPr>
+            <w:r>
+              <w:rPr>
+                <w:szCs w:val="24"/>
+                <w:lang w:eastAsia="en-ID"/>
+              </w:rPr>
+              <w:t>2</w:t>
+            </w:r>
+          </w:p>
+        </w:tc>
+        <w:tc>
+          <w:tcPr>
+            <w:tcW w:w="7947" w:type="dxa"/>
+          </w:tcPr>
+          <w:p>
+            <w:pPr>
+              <w:spacing w:before="60" w:line="360" w:lineRule="auto"/>
+              <w:rPr>
+                <w:szCs w:val="24"/>
+                <w:lang w:eastAsia="en-ID"/>
+              </w:rPr>
+            </w:pPr>
+            <w:r>
+              <w:rPr>
+                <w:szCs w:val="24"/>
+                <w:lang w:eastAsia="en-ID"/>
+              </w:rPr>
+              <w:t>Tambahkan aset gambar ke dalam body seperti berikut:</w:t>
+            </w:r>
+          </w:p>
+          <w:p>
+            <w:pPr>
+              <w:spacing w:before="60" w:line="360" w:lineRule="auto"/>
+              <w:rPr>
+                <w:szCs w:val="24"/>
+                <w:lang w:eastAsia="en-ID"/>
+              </w:rPr>
+            </w:pPr>
+            <w:r>
+              <w:rPr>
+                <w:szCs w:val="24"/>
+                <w:lang w:eastAsia="en-ID"/>
+              </w:rPr>
+              <w:drawing>
+                <wp:inline distT="0" distB="0" distL="0" distR="0" wp14:anchorId="3117B59E" wp14:editId="759F4397">
+                  <wp:extent cx="2191056" cy="1143160"/>
+                  <wp:effectExtent l="0" t="0" r="0" b="0"/>
+                  <wp:docPr id="1246759071" name="Picture 1"/>
+                  <wp:cNvGraphicFramePr>
+                    <a:graphicFrameLocks xmlns:a="http://schemas.openxmlformats.org/drawingml/2006/main" noChangeAspect="1"/>
+                  </wp:cNvGraphicFramePr>
+                  <a:graphic xmlns:a="http://schemas.openxmlformats.org/drawingml/2006/main">
+                    <a:graphicData uri="http://schemas.openxmlformats.org/drawingml/2006/picture">
+                      <pic:pic xmlns:pic="http://schemas.openxmlformats.org/drawingml/2006/picture">
+                        <pic:nvPicPr>
+                          <pic:cNvPr id="1246759071" name=""/>
+                          <pic:cNvPicPr/>
+                        </pic:nvPicPr>
+                        <pic:blipFill>
+                          <a:blip r:embed="rId20"/>
+                          <a:stretch>
+                            <a:fillRect/>
+                          </a:stretch>
+                        </pic:blipFill>
+                        <pic:spPr>
+                          <a:xfrm>
+                            <a:off x="0" y="0"/>
+                            <a:ext cx="2191056" cy="1143160"/>
+                          </a:xfrm>
+                          <a:prstGeom prst="rect">
+                            <a:avLst/>
+                          </a:prstGeom>
+                        </pic:spPr>
+                      </pic:pic>
+                    </a:graphicData>
+                  </a:graphic>
+                </wp:inline>
+              </w:drawing>
+            </w:r>
+          </w:p>
+          <w:p>
+            <w:pPr>
+              <w:spacing w:before="60" w:line="360" w:lineRule="auto"/>
+              <w:rPr>
+                <w:szCs w:val="24"/>
+                <w:lang w:eastAsia="en-ID"/>
+              </w:rPr>
+            </w:pPr>
+            <w:r>
+              <w:rPr>
+                <w:szCs w:val="24"/>
+                <w:lang w:eastAsia="en-ID"/>
+              </w:rPr>
+              <w:t>BoxFit.cover memberi tahu kerangka kerja bahwa gambar harus sekecil mungkin tetapi menutupi seluruh kotak rendernya.</w:t>
+            </w:r>
+          </w:p>
+        </w:tc>
+      </w:tr>
+      <w:tr>
+        <w:tc>
+          <w:tcPr>
+            <w:tcW w:w="1069" w:type="dxa"/>
+          </w:tcPr>
+          <w:p>
+            <w:pPr>
+              <w:spacing w:before="60" w:line="360" w:lineRule="auto"/>
+              <w:jc w:val="center"/>
+              <w:rPr>
+                <w:szCs w:val="24"/>
+                <w:lang w:eastAsia="en-ID"/>
+              </w:rPr>
+            </w:pPr>
+            <w:r>
+              <w:rPr>
+                <w:szCs w:val="24"/>
+                <w:lang w:eastAsia="en-ID"/>
+              </w:rPr>
+              <w:t>3</w:t>
+            </w:r>
+          </w:p>
+        </w:tc>
+        <w:tc>
+          <w:tcPr>
+            <w:tcW w:w="7947" w:type="dxa"/>
+          </w:tcPr>
+          <w:p>
+            <w:pPr>
+              <w:spacing w:before="60" w:line="360" w:lineRule="auto"/>
+              <w:rPr>
+                <w:szCs w:val="24"/>
+                <w:lang w:eastAsia="en-ID"/>
+              </w:rPr>
+            </w:pPr>
+            <w:r>
+              <w:rPr>
+                <w:szCs w:val="24"/>
+                <w:lang w:eastAsia="en-ID"/>
+              </w:rPr>
+              <w:t>Pada langkah terakhir ini, atur semua elemen dalam ListView, bukan Column, karena ListView mendukung scroll yang dinamis saat aplikasi dijalankan pada perangkat yang resolusinya lebih kecil.</w:t>
+            </w:r>
+          </w:p>
+          <w:p>
+            <w:pPr>
+              <w:spacing w:before="60" w:line="360" w:lineRule="auto"/>
+              <w:rPr>
+                <w:szCs w:val="24"/>
+                <w:lang w:eastAsia="en-ID"/>
+              </w:rPr>
+            </w:pPr>
+            <w:r>
+              <w:rPr>
+                <w:szCs w:val="24"/>
+                <w:lang w:eastAsia="en-ID"/>
+              </w:rPr>
+              <w:drawing>
+                <wp:inline distT="0" distB="0" distL="0" distR="0" wp14:anchorId="07D00E7B" wp14:editId="53C8267A">
+                  <wp:extent cx="2867425" cy="2505425"/>
+                  <wp:effectExtent l="0" t="0" r="0" b="9525"/>
+                  <wp:docPr id="1441070079" name="Picture 1"/>
+                  <wp:cNvGraphicFramePr>
+                    <a:graphicFrameLocks xmlns:a="http://schemas.openxmlformats.org/drawingml/2006/main" noChangeAspect="1"/>
+                  </wp:cNvGraphicFramePr>
+                  <a:graphic xmlns:a="http://schemas.openxmlformats.org/drawingml/2006/main">
+                    <a:graphicData uri="http://schemas.openxmlformats.org/drawingml/2006/picture">
+                      <pic:pic xmlns:pic="http://schemas.openxmlformats.org/drawingml/2006/picture">
+                        <pic:nvPicPr>
+                          <pic:cNvPr id="1441070079" name=""/>
+                          <pic:cNvPicPr/>
+                        </pic:nvPicPr>
+                        <pic:blipFill>
+                          <a:blip r:embed="rId21"/>
+                          <a:stretch>
+                            <a:fillRect/>
+                          </a:stretch>
+                        </pic:blipFill>
+                        <pic:spPr>
+                          <a:xfrm>
+                            <a:off x="0" y="0"/>
+                            <a:ext cx="2867425" cy="2505425"/>
+                          </a:xfrm>
+                          <a:prstGeom prst="rect">
+                            <a:avLst/>
+                          </a:prstGeom>
+                        </pic:spPr>
+                      </pic:pic>
+                    </a:graphicData>
+                  </a:graphic>
+                </wp:inline>
+              </w:drawing>
+            </w:r>
+          </w:p>
+        </w:tc>
+      </w:tr>
+      <w:tr>
+        <w:tc>
+          <w:tcPr>
+            <w:tcW w:w="1069" w:type="dxa"/>
+          </w:tcPr>
+          <w:p>
+            <w:pPr>
+              <w:spacing w:before="60" w:line="360" w:lineRule="auto"/>
+              <w:jc w:val="center"/>
+              <w:rPr>
+                <w:szCs w:val="24"/>
+                <w:lang w:eastAsia="en-ID"/>
+              </w:rPr>
+            </w:pPr>
+          </w:p>
+        </w:tc>
+        <w:tc>
+          <w:tcPr>
+            <w:tcW w:w="7947" w:type="dxa"/>
+          </w:tcPr>
+          <w:p>
+            <w:pPr>
+              <w:spacing w:before="60" w:line="360" w:lineRule="auto"/>
+              <w:rPr>
+                <w:szCs w:val="24"/>
+                <w:lang w:eastAsia="en-ID"/>
+              </w:rPr>
+            </w:pPr>
+            <w:r>
+              <w:rPr>
+                <w:szCs w:val="24"/>
+                <w:lang w:eastAsia="en-ID"/>
+              </w:rPr>
+              <w:drawing>
+                <wp:inline distT="0" distB="0" distL="0" distR="0" wp14:anchorId="27A09AD5" wp14:editId="194AA220">
+                  <wp:extent cx="3396747" cy="6283036"/>
+                  <wp:effectExtent l="0" t="0" r="0" b="3810"/>
+                  <wp:docPr id="863267351" name="Picture 1"/>
+                  <wp:cNvGraphicFramePr>
+                    <a:graphicFrameLocks xmlns:a="http://schemas.openxmlformats.org/drawingml/2006/main" noChangeAspect="1"/>
+                  </wp:cNvGraphicFramePr>
+                  <a:graphic xmlns:a="http://schemas.openxmlformats.org/drawingml/2006/main">
+                    <a:graphicData uri="http://schemas.openxmlformats.org/drawingml/2006/picture">
+                      <pic:pic xmlns:pic="http://schemas.openxmlformats.org/drawingml/2006/picture">
+                        <pic:nvPicPr>
+                          <pic:cNvPr id="863267351" name=""/>
+                          <pic:cNvPicPr/>
+                        </pic:nvPicPr>
+                        <pic:blipFill>
+                          <a:blip r:embed="rId22"/>
+                          <a:stretch>
+                            <a:fillRect/>
+                          </a:stretch>
+                        </pic:blipFill>
+                        <pic:spPr>
+                          <a:xfrm>
+                            <a:off x="0" y="0"/>
+                            <a:ext cx="3399785" cy="6288656"/>
+                          </a:xfrm>
+                          <a:prstGeom prst="rect">
+                            <a:avLst/>
+                          </a:prstGeom>
+                        </pic:spPr>
+                      </pic:pic>
+                    </a:graphicData>
+                  </a:graphic>
+                </wp:inline>
+              </w:drawing>
+            </w:r>
+          </w:p>
+        </w:tc>
+      </w:tr>
+    </w:tbl>
+    <w:p>
+      <w:pPr>
+        <w:jc w:val="both"/>
+      </w:pPr>
+    </w:p>
+    <w:p>
+      <w:pPr>
+        <w:spacing w:before="60" w:line="360" w:lineRule="auto"/>
+        <w:rPr>
+          <w:b/>
+          <w:bCs/>
+          <w:szCs w:val="24"/>
+          <w:lang w:val="en-ID" w:eastAsia="en-ID"/>
+        </w:rPr>
+      </w:pPr>
+      <w:r>
+        <w:rPr>
+          <w:b/>
+          <w:bCs/>
+          <w:szCs w:val="24"/>
+          <w:lang w:val="en-ID" w:eastAsia="en-ID"/>
+        </w:rPr>
+        <w:t>Praktikum 5: Membangun Navigasi di Flutter</w:t>
+      </w:r>
+    </w:p>
+    <w:tbl>
+      <w:tblPr>
+        <w:tblStyle w:val="TableGrid"/>
+        <w:tblW w:w="5000" w:type="pct"/>
+        <w:tblLayout w:type="fixed"/>
+        <w:tblLook w:val="04A0" w:firstRow="1" w:lastRow="0" w:firstColumn="1" w:lastColumn="0" w:noHBand="0" w:noVBand="1"/>
+      </w:tblPr>
+      <w:tblGrid>
+        <w:gridCol w:w="1069"/>
+        <w:gridCol w:w="7947"/>
+      </w:tblGrid>
+      <w:tr>
+        <w:tc>
+          <w:tcPr>
+            <w:tcW w:w="1069" w:type="dxa"/>
+          </w:tcPr>
+          <w:p>
+            <w:pPr>
+              <w:spacing w:before="60" w:line="360" w:lineRule="auto"/>
+              <w:jc w:val="center"/>
+              <w:rPr>
+                <w:b/>
+                <w:bCs/>
+                <w:lang w:eastAsia="en-ID"/>
+              </w:rPr>
+            </w:pPr>
+            <w:r>
+              <w:rPr>
+                <w:b/>
+                <w:bCs/>
+                <w:lang w:eastAsia="en-ID"/>
+              </w:rPr>
+              <w:t>Langkah</w:t>
+            </w:r>
+          </w:p>
+        </w:tc>
+        <w:tc>
+          <w:tcPr>
+            <w:tcW w:w="7947" w:type="dxa"/>
+          </w:tcPr>
+          <w:p>
+            <w:pPr>
+              <w:spacing w:before="60" w:line="360" w:lineRule="auto"/>
+              <w:rPr>
+                <w:b/>
+                <w:bCs/>
+                <w:lang w:eastAsia="en-ID"/>
+              </w:rPr>
+            </w:pPr>
+            <w:r>
+              <w:rPr>
+                <w:b/>
+                <w:bCs/>
+                <w:lang w:eastAsia="en-ID"/>
+              </w:rPr>
+              <w:t>Jawaban/Deskripsi</w:t>
+            </w:r>
+          </w:p>
+        </w:tc>
+      </w:tr>
+      <w:tr>
+        <w:tc>
+          <w:tcPr>
+            <w:tcW w:w="1069" w:type="dxa"/>
+          </w:tcPr>
+          <w:p>
+            <w:pPr>
+              <w:spacing w:before="60" w:line="360" w:lineRule="auto"/>
+              <w:jc w:val="center"/>
+              <w:rPr>
+                <w:szCs w:val="24"/>
+                <w:lang w:eastAsia="en-ID"/>
+              </w:rPr>
+            </w:pPr>
+            <w:r>
+              <w:rPr>
+                <w:szCs w:val="24"/>
+                <w:lang w:eastAsia="en-ID"/>
+              </w:rPr>
+              <w:t>1</w:t>
+            </w:r>
+          </w:p>
+        </w:tc>
+        <w:tc>
+          <w:tcPr>
+            <w:tcW w:w="7947" w:type="dxa"/>
+          </w:tcPr>
+          <w:p>
+            <w:pPr>
+              <w:tabs>
+                <w:tab w:val="left" w:pos="888"/>
+              </w:tabs>
+              <w:spacing w:before="79"/>
+            </w:pPr>
+            <w:r>
+              <w:t>Sebelum melanjutkan praktikum, buatlah sebuah project baru Flutter dengan nama </w:t>
+            </w:r>
+            <w:r>
+              <w:rPr>
+                <w:b/>
+                <w:bCs/>
+              </w:rPr>
+              <w:t>belanja </w:t>
+            </w:r>
+            <w:r>
+              <w:t>dan susunan folder seperti pada gambar berikut. Penyusunan ini dimaksudkan untuk mengorganisasi kode dan widget yang lebih mudah.</w:t>
+            </w:r>
+          </w:p>
+          <w:p>
+            <w:pPr>
+              <w:tabs>
+                <w:tab w:val="left" w:pos="888"/>
+              </w:tabs>
+              <w:spacing w:before="79"/>
+              <w:rPr>
+                <w:lang w:val="en-ID"/>
+              </w:rPr>
+            </w:pPr>
+            <w:r>
+              <w:rPr>
+                <w:lang w:val="en-ID"/>
+              </w:rPr>
+              <w:drawing>
+                <wp:inline distT="0" distB="0" distL="0" distR="0" wp14:anchorId="3FF166E7" wp14:editId="2B058BC1">
+                  <wp:extent cx="1219370" cy="1086002"/>
+                  <wp:effectExtent l="0" t="0" r="0" b="0"/>
+                  <wp:docPr id="1149291398" name="Picture 1"/>
+                  <wp:cNvGraphicFramePr>
+                    <a:graphicFrameLocks xmlns:a="http://schemas.openxmlformats.org/drawingml/2006/main" noChangeAspect="1"/>
+                  </wp:cNvGraphicFramePr>
+                  <a:graphic xmlns:a="http://schemas.openxmlformats.org/drawingml/2006/main">
+                    <a:graphicData uri="http://schemas.openxmlformats.org/drawingml/2006/picture">
+                      <pic:pic xmlns:pic="http://schemas.openxmlformats.org/drawingml/2006/picture">
+                        <pic:nvPicPr>
+                          <pic:cNvPr id="1149291398" name=""/>
+                          <pic:cNvPicPr/>
+                        </pic:nvPicPr>
+                        <pic:blipFill>
+                          <a:blip r:embed="rId23"/>
+                          <a:stretch>
+                            <a:fillRect/>
+                          </a:stretch>
+                        </pic:blipFill>
+                        <pic:spPr>
+                          <a:xfrm>
+                            <a:off x="0" y="0"/>
+                            <a:ext cx="1219370" cy="1086002"/>
+                          </a:xfrm>
+                          <a:prstGeom prst="rect">
+                            <a:avLst/>
+                          </a:prstGeom>
+                        </pic:spPr>
+                      </pic:pic>
+                    </a:graphicData>
+                  </a:graphic>
+                </wp:inline>
+              </w:drawing>
+            </w:r>
+          </w:p>
+        </w:tc>
+      </w:tr>
+      <w:tr>
+        <w:tc>
+          <w:tcPr>
+            <w:tcW w:w="1069" w:type="dxa"/>
+          </w:tcPr>
+          <w:p>
+            <w:pPr>
+              <w:spacing w:before="60" w:line="360" w:lineRule="auto"/>
+              <w:jc w:val="center"/>
+              <w:rPr>
+                <w:szCs w:val="24"/>
+                <w:lang w:eastAsia="en-ID"/>
+              </w:rPr>
+            </w:pPr>
+            <w:r>
+              <w:rPr>
+                <w:szCs w:val="24"/>
+                <w:lang w:eastAsia="en-ID"/>
+              </w:rPr>
+              <w:lastRenderedPageBreak/>
+              <w:t>2</w:t>
+            </w:r>
+          </w:p>
+        </w:tc>
+        <w:tc>
+          <w:tcPr>
+            <w:tcW w:w="7947" w:type="dxa"/>
+          </w:tcPr>
+          <w:p>
+            <w:pPr>
+              <w:spacing w:before="60" w:line="360" w:lineRule="auto"/>
+              <w:rPr>
+                <w:szCs w:val="24"/>
+                <w:lang w:eastAsia="en-ID"/>
+              </w:rPr>
+            </w:pPr>
+            <w:r>
+              <w:rPr>
+                <w:szCs w:val="24"/>
+                <w:lang w:eastAsia="en-ID"/>
+              </w:rPr>
+              <w:t>Buatlah dua buah file dart dengan nama home_page.dart dan item_page.dart pada folder </w:t>
+            </w:r>
+            <w:r>
+              <w:rPr>
+                <w:b/>
+                <w:bCs/>
+                <w:szCs w:val="24"/>
+                <w:lang w:eastAsia="en-ID"/>
+              </w:rPr>
+              <w:t>pages</w:t>
+            </w:r>
+            <w:r>
+              <w:rPr>
+                <w:szCs w:val="24"/>
+                <w:lang w:eastAsia="en-ID"/>
+              </w:rPr>
+              <w:t>. Untuk masing-masing file, deklarasikan class HomePage pada file home_page.dart dan ItemPage pada item_page.dart. Turunkan class dari StatelessWidget. Gambaran potongan kode dapat anda lihat sebagai berikut.</w:t>
+            </w:r>
+          </w:p>
+          <w:p>
+            <w:pPr>
+              <w:spacing w:before="60" w:line="360" w:lineRule="auto"/>
+              <w:rPr>
+                <w:szCs w:val="24"/>
+                <w:lang w:eastAsia="en-ID"/>
+              </w:rPr>
+            </w:pPr>
+            <w:r>
+              <w:rPr>
+                <w:szCs w:val="24"/>
+                <w:lang w:eastAsia="en-ID"/>
+              </w:rPr>
+              <w:drawing>
+                <wp:inline distT="0" distB="0" distL="0" distR="0" wp14:anchorId="191CFDC6" wp14:editId="084041D1">
+                  <wp:extent cx="3200847" cy="1524213"/>
+                  <wp:effectExtent l="0" t="0" r="0" b="0"/>
+                  <wp:docPr id="252828985" name="Picture 1"/>
+                  <wp:cNvGraphicFramePr>
+                    <a:graphicFrameLocks xmlns:a="http://schemas.openxmlformats.org/drawingml/2006/main" noChangeAspect="1"/>
+                  </wp:cNvGraphicFramePr>
+                  <a:graphic xmlns:a="http://schemas.openxmlformats.org/drawingml/2006/main">
+                    <a:graphicData uri="http://schemas.openxmlformats.org/drawingml/2006/picture">
+                      <pic:pic xmlns:pic="http://schemas.openxmlformats.org/drawingml/2006/picture">
+                        <pic:nvPicPr>
+                          <pic:cNvPr id="252828985" name=""/>
+                          <pic:cNvPicPr/>
+                        </pic:nvPicPr>
+                        <pic:blipFill>
+                          <a:blip r:embed="rId24"/>
+                          <a:stretch>
+                            <a:fillRect/>
+                          </a:stretch>
+                        </pic:blipFill>
+                        <pic:spPr>
+                          <a:xfrm>
+                            <a:off x="0" y="0"/>
+                            <a:ext cx="3200847" cy="1524213"/>
+                          </a:xfrm>
+                          <a:prstGeom prst="rect">
+                            <a:avLst/>
+                          </a:prstGeom>
+                        </pic:spPr>
+                      </pic:pic>
+                    </a:graphicData>
+                  </a:graphic>
+                </wp:inline>
+              </w:drawing>
+            </w:r>
+          </w:p>
+          <w:p>
+            <w:pPr>
+              <w:spacing w:before="60" w:line="360" w:lineRule="auto"/>
+              <w:rPr>
+                <w:szCs w:val="24"/>
+                <w:lang w:eastAsia="en-ID"/>
+              </w:rPr>
+            </w:pPr>
+            <w:r>
+              <w:rPr>
+                <w:szCs w:val="24"/>
+                <w:lang w:eastAsia="en-ID"/>
+              </w:rPr>
+              <w:drawing>
+                <wp:inline distT="0" distB="0" distL="0" distR="0" wp14:anchorId="41BEBF6D" wp14:editId="4DC28FD0">
+                  <wp:extent cx="3115110" cy="1533739"/>
+                  <wp:effectExtent l="0" t="0" r="9525" b="9525"/>
+                  <wp:docPr id="1179038319" name="Picture 1"/>
+                  <wp:cNvGraphicFramePr>
+                    <a:graphicFrameLocks xmlns:a="http://schemas.openxmlformats.org/drawingml/2006/main" noChangeAspect="1"/>
+                  </wp:cNvGraphicFramePr>
+                  <a:graphic xmlns:a="http://schemas.openxmlformats.org/drawingml/2006/main">
+                    <a:graphicData uri="http://schemas.openxmlformats.org/drawingml/2006/picture">
+                      <pic:pic xmlns:pic="http://schemas.openxmlformats.org/drawingml/2006/picture">
+                        <pic:nvPicPr>
+                          <pic:cNvPr id="1179038319" name=""/>
+                          <pic:cNvPicPr/>
+                        </pic:nvPicPr>
+                        <pic:blipFill>
+                          <a:blip r:embed="rId25"/>
+                          <a:stretch>
+                            <a:fillRect/>
+                          </a:stretch>
+                        </pic:blipFill>
+                        <pic:spPr>
+                          <a:xfrm>
+                            <a:off x="0" y="0"/>
+                            <a:ext cx="3115110" cy="1533739"/>
+                          </a:xfrm>
+                          <a:prstGeom prst="rect">
+                            <a:avLst/>
+                          </a:prstGeom>
+                        </pic:spPr>
+                      </pic:pic>
+                    </a:graphicData>
+                  </a:graphic>
+                </wp:inline>
+              </w:drawing>
+            </w:r>
+          </w:p>
+        </w:tc>
+      </w:tr>
+      <w:tr>
+        <w:tc>
+          <w:tcPr>
+            <w:tcW w:w="1069" w:type="dxa"/>
+          </w:tcPr>
+          <w:p>
+            <w:pPr>
+              <w:spacing w:before="60" w:line="360" w:lineRule="auto"/>
+              <w:jc w:val="center"/>
+              <w:rPr>
+                <w:szCs w:val="24"/>
+                <w:lang w:eastAsia="en-ID"/>
+              </w:rPr>
+            </w:pPr>
+            <w:r>
+              <w:rPr>
+                <w:szCs w:val="24"/>
+                <w:lang w:eastAsia="en-ID"/>
+              </w:rPr>
+              <w:t>3</w:t>
+            </w:r>
+          </w:p>
+        </w:tc>
+        <w:tc>
+          <w:tcPr>
+            <w:tcW w:w="7947" w:type="dxa"/>
+          </w:tcPr>
+          <w:p>
+            <w:pPr>
+              <w:spacing w:before="60" w:line="360" w:lineRule="auto"/>
+              <w:rPr>
+                <w:szCs w:val="24"/>
+                <w:lang w:eastAsia="en-ID"/>
+              </w:rPr>
+            </w:pPr>
+            <w:r>
+              <w:rPr>
+                <w:szCs w:val="24"/>
+                <w:lang w:eastAsia="en-ID"/>
+              </w:rPr>
+              <w:t>Setelah kedua halaman telah dibuat dan didefinisikan, bukalah file main.dart. Pada langkah ini anda akan mendefinisikan </w:t>
+            </w:r>
+            <w:r>
+              <w:rPr>
+                <w:b/>
+                <w:bCs/>
+                <w:szCs w:val="24"/>
+                <w:lang w:eastAsia="en-ID"/>
+              </w:rPr>
+              <w:t>Route </w:t>
+            </w:r>
+            <w:r>
+              <w:rPr>
+                <w:szCs w:val="24"/>
+                <w:lang w:eastAsia="en-ID"/>
+              </w:rPr>
+              <w:t>untuk kedua halaman tersebut. Definisi penamaan </w:t>
+            </w:r>
+            <w:r>
+              <w:rPr>
+                <w:b/>
+                <w:bCs/>
+                <w:szCs w:val="24"/>
+                <w:lang w:eastAsia="en-ID"/>
+              </w:rPr>
+              <w:t>route </w:t>
+            </w:r>
+            <w:r>
+              <w:rPr>
+                <w:szCs w:val="24"/>
+                <w:lang w:eastAsia="en-ID"/>
+              </w:rPr>
+              <w:t>harus bersifat </w:t>
+            </w:r>
+            <w:r>
+              <w:rPr>
+                <w:b/>
+                <w:bCs/>
+                <w:szCs w:val="24"/>
+                <w:lang w:eastAsia="en-ID"/>
+              </w:rPr>
+              <w:t>unique</w:t>
+            </w:r>
+            <w:r>
+              <w:rPr>
+                <w:szCs w:val="24"/>
+                <w:lang w:eastAsia="en-ID"/>
+              </w:rPr>
+              <w:t>. Halaman </w:t>
+            </w:r>
+            <w:r>
+              <w:rPr>
+                <w:b/>
+                <w:bCs/>
+                <w:szCs w:val="24"/>
+                <w:lang w:eastAsia="en-ID"/>
+              </w:rPr>
+              <w:t>HomePage </w:t>
+            </w:r>
+            <w:r>
+              <w:rPr>
+                <w:szCs w:val="24"/>
+                <w:lang w:eastAsia="en-ID"/>
+              </w:rPr>
+              <w:t>didefinisikan sebagai </w:t>
+            </w:r>
+            <w:r>
+              <w:rPr>
+                <w:b/>
+                <w:bCs/>
+                <w:szCs w:val="24"/>
+                <w:lang w:eastAsia="en-ID"/>
+              </w:rPr>
+              <w:t>/</w:t>
+            </w:r>
+            <w:r>
+              <w:rPr>
+                <w:szCs w:val="24"/>
+                <w:lang w:eastAsia="en-ID"/>
+              </w:rPr>
+              <w:t>. Dan halaman </w:t>
+            </w:r>
+            <w:r>
+              <w:rPr>
+                <w:b/>
+                <w:bCs/>
+                <w:szCs w:val="24"/>
+                <w:lang w:eastAsia="en-ID"/>
+              </w:rPr>
+              <w:t>ItemPage </w:t>
+            </w:r>
+            <w:r>
+              <w:rPr>
+                <w:szCs w:val="24"/>
+                <w:lang w:eastAsia="en-ID"/>
+              </w:rPr>
+              <w:t>didefinisikan sebagai </w:t>
+            </w:r>
+            <w:r>
+              <w:rPr>
+                <w:b/>
+                <w:bCs/>
+                <w:szCs w:val="24"/>
+                <w:lang w:eastAsia="en-ID"/>
+              </w:rPr>
+              <w:t>/item</w:t>
+            </w:r>
+            <w:r>
+              <w:rPr>
+                <w:szCs w:val="24"/>
+                <w:lang w:eastAsia="en-ID"/>
+              </w:rPr>
+              <w:t>. Untuk mendefinisikan halaman awal, anda dapat menggunakan named argument initialRoute. Gambaran tahapan ini, dapat anda lihat pada potongan kode berikut.</w:t>
+            </w:r>
+          </w:p>
+          <w:p>
+            <w:pPr>
+              <w:spacing w:before="60" w:line="360" w:lineRule="auto"/>
+              <w:rPr>
+                <w:szCs w:val="24"/>
+                <w:lang w:eastAsia="en-ID"/>
+              </w:rPr>
+            </w:pPr>
+            <w:r>
+              <w:rPr>
+                <w:szCs w:val="24"/>
+                <w:lang w:eastAsia="en-ID"/>
+              </w:rPr>
+              <w:drawing>
+                <wp:inline distT="0" distB="0" distL="0" distR="0" wp14:anchorId="6AD7DE4A" wp14:editId="7677AC26">
+                  <wp:extent cx="3686689" cy="2629267"/>
+                  <wp:effectExtent l="0" t="0" r="0" b="0"/>
+                  <wp:docPr id="1060593319" name="Picture 1"/>
+                  <wp:cNvGraphicFramePr>
+                    <a:graphicFrameLocks xmlns:a="http://schemas.openxmlformats.org/drawingml/2006/main" noChangeAspect="1"/>
+                  </wp:cNvGraphicFramePr>
+                  <a:graphic xmlns:a="http://schemas.openxmlformats.org/drawingml/2006/main">
+                    <a:graphicData uri="http://schemas.openxmlformats.org/drawingml/2006/picture">
+                      <pic:pic xmlns:pic="http://schemas.openxmlformats.org/drawingml/2006/picture">
+                        <pic:nvPicPr>
+                          <pic:cNvPr id="1060593319" name=""/>
+                          <pic:cNvPicPr/>
+                        </pic:nvPicPr>
+                        <pic:blipFill>
+                          <a:blip r:embed="rId26"/>
+                          <a:stretch>
+                            <a:fillRect/>
+                          </a:stretch>
+                        </pic:blipFill>
+                        <pic:spPr>
+                          <a:xfrm>
+                            <a:off x="0" y="0"/>
+                            <a:ext cx="3686689" cy="2629267"/>
+                          </a:xfrm>
+                          <a:prstGeom prst="rect">
+                            <a:avLst/>
+                          </a:prstGeom>
+                        </pic:spPr>
+                      </pic:pic>
+                    </a:graphicData>
+                  </a:graphic>
+                </wp:inline>
+              </w:drawing>
+            </w:r>
+          </w:p>
+        </w:tc>
+      </w:tr>
+      <w:tr>
+        <w:tc>
+          <w:tcPr>
+            <w:tcW w:w="1069" w:type="dxa"/>
+          </w:tcPr>
+          <w:p>
+            <w:pPr>
+              <w:spacing w:before="60" w:line="360" w:lineRule="auto"/>
+              <w:jc w:val="center"/>
+              <w:rPr>
+                <w:szCs w:val="24"/>
+                <w:lang w:eastAsia="en-ID"/>
+              </w:rPr>
+            </w:pPr>
+            <w:r>
+              <w:rPr>
+                <w:szCs w:val="24"/>
+                <w:lang w:eastAsia="en-ID"/>
+              </w:rPr>
+              <w:t>4</w:t>
+            </w:r>
+          </w:p>
+        </w:tc>
+        <w:tc>
+          <w:tcPr>
+            <w:tcW w:w="7947" w:type="dxa"/>
+          </w:tcPr>
+          <w:p>
+            <w:pPr>
+              <w:spacing w:before="60" w:line="360" w:lineRule="auto"/>
+              <w:rPr>
+                <w:szCs w:val="24"/>
+                <w:lang w:eastAsia="en-ID"/>
+              </w:rPr>
+            </w:pPr>
+            <w:r>
+              <w:rPr>
+                <w:szCs w:val="24"/>
+                <w:lang w:eastAsia="en-ID"/>
+              </w:rPr>
+              <w:t xml:space="preserve">Sebelum melakukan perpindahan halaman dari HomePage ke ItemPage, dibutuhkan </w:t>
+            </w:r>
+            <w:r>
+              <w:rPr>
+                <w:szCs w:val="24"/>
+                <w:lang w:eastAsia="en-ID"/>
+              </w:rPr>
+              <w:lastRenderedPageBreak/>
+              <w:t>proses pemodelan data. Pada desain mockup, dibutuhkan dua informasi yaitu nama dan harga. Untuk menangani hal ini, buatlah sebuah file dengan nama item.dart dan letakkan pada folder </w:t>
+            </w:r>
+            <w:r>
+              <w:rPr>
+                <w:b/>
+                <w:bCs/>
+                <w:szCs w:val="24"/>
+                <w:lang w:eastAsia="en-ID"/>
+              </w:rPr>
+              <w:t>models</w:t>
+            </w:r>
+            <w:r>
+              <w:rPr>
+                <w:szCs w:val="24"/>
+                <w:lang w:eastAsia="en-ID"/>
+              </w:rPr>
+              <w:t>. Pada file ini didefinisikan pemodelan data yang dibutuhkan. Ilustrasi kode yang dibutuhkan, dapat anda lihat pada potongan kode berikut.</w:t>
+            </w:r>
+          </w:p>
+          <w:p>
+            <w:pPr>
+              <w:spacing w:before="60" w:line="360" w:lineRule="auto"/>
+              <w:rPr>
+                <w:szCs w:val="24"/>
+                <w:lang w:eastAsia="en-ID"/>
+              </w:rPr>
+            </w:pPr>
+            <w:r>
+              <w:rPr>
+                <w:szCs w:val="24"/>
+                <w:lang w:eastAsia="en-ID"/>
+              </w:rPr>
+              <w:drawing>
+                <wp:inline distT="0" distB="0" distL="0" distR="0" wp14:anchorId="12C14550" wp14:editId="1B8CC822">
+                  <wp:extent cx="3934374" cy="1324160"/>
+                  <wp:effectExtent l="0" t="0" r="0" b="9525"/>
+                  <wp:docPr id="1998485679" name="Picture 1"/>
+                  <wp:cNvGraphicFramePr>
+                    <a:graphicFrameLocks xmlns:a="http://schemas.openxmlformats.org/drawingml/2006/main" noChangeAspect="1"/>
+                  </wp:cNvGraphicFramePr>
+                  <a:graphic xmlns:a="http://schemas.openxmlformats.org/drawingml/2006/main">
+                    <a:graphicData uri="http://schemas.openxmlformats.org/drawingml/2006/picture">
+                      <pic:pic xmlns:pic="http://schemas.openxmlformats.org/drawingml/2006/picture">
+                        <pic:nvPicPr>
+                          <pic:cNvPr id="1998485679" name=""/>
+                          <pic:cNvPicPr/>
+                        </pic:nvPicPr>
+                        <pic:blipFill>
+                          <a:blip r:embed="rId27"/>
+                          <a:stretch>
+                            <a:fillRect/>
+                          </a:stretch>
+                        </pic:blipFill>
+                        <pic:spPr>
+                          <a:xfrm>
+                            <a:off x="0" y="0"/>
+                            <a:ext cx="3934374" cy="1324160"/>
+                          </a:xfrm>
+                          <a:prstGeom prst="rect">
+                            <a:avLst/>
+                          </a:prstGeom>
+                        </pic:spPr>
+                      </pic:pic>
+                    </a:graphicData>
+                  </a:graphic>
+                </wp:inline>
+              </w:drawing>
+            </w:r>
+          </w:p>
+        </w:tc>
+      </w:tr>
+      <w:tr>
+        <w:tc>
+          <w:tcPr>
+            <w:tcW w:w="1069" w:type="dxa"/>
+          </w:tcPr>
+          <w:p>
+            <w:pPr>
+              <w:spacing w:before="60" w:line="360" w:lineRule="auto"/>
+              <w:jc w:val="center"/>
+              <w:rPr>
+                <w:szCs w:val="24"/>
+                <w:lang w:eastAsia="en-ID"/>
+              </w:rPr>
+            </w:pPr>
+            <w:r>
+              <w:rPr>
+                <w:szCs w:val="24"/>
+                <w:lang w:eastAsia="en-ID"/>
+              </w:rPr>
+              <w:lastRenderedPageBreak/>
+              <w:t>5</w:t>
+            </w:r>
+          </w:p>
+        </w:tc>
+        <w:tc>
+          <w:tcPr>
+            <w:tcW w:w="7947" w:type="dxa"/>
+          </w:tcPr>
+          <w:p>
+            <w:pPr>
+              <w:spacing w:before="60" w:line="360" w:lineRule="auto"/>
+              <w:rPr>
+                <w:szCs w:val="24"/>
+                <w:lang w:eastAsia="en-ID"/>
+              </w:rPr>
+            </w:pPr>
+            <w:r>
+              <w:rPr>
+                <w:szCs w:val="24"/>
+                <w:lang w:eastAsia="en-ID"/>
+              </w:rPr>
+              <w:t>Pada halaman HomePage terdapat ListView widget. Sumber data ListView diambil dari model List dari object Item. Gambaran kode yang dibutuhkan untuk melakukan definisi model dapat anda lihat sebagai berikut.</w:t>
+            </w:r>
+          </w:p>
+          <w:p>
+            <w:pPr>
+              <w:spacing w:before="60" w:line="360" w:lineRule="auto"/>
+              <w:rPr>
+                <w:szCs w:val="24"/>
+                <w:lang w:eastAsia="en-ID"/>
+              </w:rPr>
+            </w:pPr>
+            <w:r>
+              <w:rPr>
+                <w:szCs w:val="24"/>
+                <w:lang w:eastAsia="en-ID"/>
+              </w:rPr>
+              <w:drawing>
+                <wp:inline distT="0" distB="0" distL="0" distR="0" wp14:anchorId="5D9180D2" wp14:editId="3207F366">
+                  <wp:extent cx="3362794" cy="1000265"/>
+                  <wp:effectExtent l="0" t="0" r="0" b="9525"/>
+                  <wp:docPr id="1504014336" name="Picture 1"/>
+                  <wp:cNvGraphicFramePr>
+                    <a:graphicFrameLocks xmlns:a="http://schemas.openxmlformats.org/drawingml/2006/main" noChangeAspect="1"/>
+                  </wp:cNvGraphicFramePr>
+                  <a:graphic xmlns:a="http://schemas.openxmlformats.org/drawingml/2006/main">
+                    <a:graphicData uri="http://schemas.openxmlformats.org/drawingml/2006/picture">
+                      <pic:pic xmlns:pic="http://schemas.openxmlformats.org/drawingml/2006/picture">
+                        <pic:nvPicPr>
+                          <pic:cNvPr id="1504014336" name=""/>
+                          <pic:cNvPicPr/>
+                        </pic:nvPicPr>
+                        <pic:blipFill>
+                          <a:blip r:embed="rId28"/>
+                          <a:stretch>
+                            <a:fillRect/>
+                          </a:stretch>
+                        </pic:blipFill>
+                        <pic:spPr>
+                          <a:xfrm>
+                            <a:off x="0" y="0"/>
+                            <a:ext cx="3362794" cy="1000265"/>
+                          </a:xfrm>
+                          <a:prstGeom prst="rect">
+                            <a:avLst/>
+                          </a:prstGeom>
+                        </pic:spPr>
+                      </pic:pic>
+                    </a:graphicData>
+                  </a:graphic>
+                </wp:inline>
+              </w:drawing>
+            </w:r>
+          </w:p>
+        </w:tc>
+      </w:tr>
+      <w:tr>
+        <w:tc>
+          <w:tcPr>
+            <w:tcW w:w="1069" w:type="dxa"/>
+          </w:tcPr>
+          <w:p>
+            <w:pPr>
+              <w:spacing w:before="60" w:line="360" w:lineRule="auto"/>
+              <w:jc w:val="center"/>
+              <w:rPr>
+                <w:szCs w:val="24"/>
+                <w:lang w:eastAsia="en-ID"/>
+              </w:rPr>
+            </w:pPr>
+            <w:r>
+              <w:rPr>
+                <w:szCs w:val="24"/>
+                <w:lang w:eastAsia="en-ID"/>
+              </w:rPr>
+              <w:t>6</w:t>
+            </w:r>
+          </w:p>
+        </w:tc>
+        <w:tc>
+          <w:tcPr>
+            <w:tcW w:w="7947" w:type="dxa"/>
+          </w:tcPr>
+          <w:p>
+            <w:pPr>
+              <w:spacing w:before="60" w:line="360" w:lineRule="auto"/>
+              <w:rPr>
+                <w:noProof/>
+                <w14:ligatures w14:val="standardContextual"/>
+              </w:rPr>
+            </w:pPr>
+            <w:r>
+              <w:rPr>
+                <w:szCs w:val="24"/>
+                <w:lang w:eastAsia="en-ID"/>
+              </w:rPr>
+              <w:t>Untuk menampilkan ListView pada praktikum ini digunakan itemBuilder. Data diambil dari definisi model yang telah dibuat sebelumnya. Untuk menunjukkan batas data satu dan berikutnya digunakan widget Card. Kode yang telah umum pada bagian ini tidak ditampilkan. Gambaran kode yang dibutuhkan dapat anda lihat sebagai berikut.</w:t>
+            </w:r>
+            <w:r>
+              <w:rPr>
+                <w:noProof/>
+                <w14:ligatures w14:val="standardContextual"/>
+              </w:rPr>
+              <w:t xml:space="preserve"> </w:t>
+            </w:r>
+            <w:r>
+              <w:rPr>
+                <w:szCs w:val="24"/>
+                <w:lang w:eastAsia="en-ID"/>
+              </w:rPr>
+              <w:lastRenderedPageBreak/>
+              <w:drawing>
+                <wp:inline distT="0" distB="0" distL="0" distR="0" wp14:anchorId="2F1C308B" wp14:editId="677F16D7">
+                  <wp:extent cx="4909185" cy="5078730"/>
+                  <wp:effectExtent l="0" t="0" r="5715" b="7620"/>
+                  <wp:docPr id="674942674" name="Picture 1"/>
+                  <wp:cNvGraphicFramePr>
+                    <a:graphicFrameLocks xmlns:a="http://schemas.openxmlformats.org/drawingml/2006/main" noChangeAspect="1"/>
+                  </wp:cNvGraphicFramePr>
+                  <a:graphic xmlns:a="http://schemas.openxmlformats.org/drawingml/2006/main">
+                    <a:graphicData uri="http://schemas.openxmlformats.org/drawingml/2006/picture">
+                      <pic:pic xmlns:pic="http://schemas.openxmlformats.org/drawingml/2006/picture">
+                        <pic:nvPicPr>
+                          <pic:cNvPr id="674942674" name=""/>
+                          <pic:cNvPicPr/>
+                        </pic:nvPicPr>
+                        <pic:blipFill>
+                          <a:blip r:embed="rId29"/>
+                          <a:stretch>
+                            <a:fillRect/>
+                          </a:stretch>
+                        </pic:blipFill>
+                        <pic:spPr>
+                          <a:xfrm>
+                            <a:off x="0" y="0"/>
+                            <a:ext cx="4909185" cy="5078730"/>
+                          </a:xfrm>
+                          <a:prstGeom prst="rect">
+                            <a:avLst/>
+                          </a:prstGeom>
+                        </pic:spPr>
+                      </pic:pic>
+                    </a:graphicData>
+                  </a:graphic>
+                </wp:inline>
+              </w:drawing>
+            </w:r>
+          </w:p>
+          <w:p>
+            <w:pPr>
+              <w:spacing w:before="60" w:line="360" w:lineRule="auto"/>
+              <w:rPr>
+                <w:szCs w:val="24"/>
+                <w:lang w:eastAsia="en-ID"/>
+              </w:rPr>
+            </w:pPr>
+            <w:r>
+              <w:rPr>
+                <w:szCs w:val="24"/>
+                <w:lang w:eastAsia="en-ID"/>
+              </w:rPr>
+              <w:t>Jalankan aplikasi pada emulator atau pada device anda.</w:t>
+            </w:r>
+          </w:p>
+        </w:tc>
+      </w:tr>
+      <w:tr>
+        <w:tc>
+          <w:tcPr>
+            <w:tcW w:w="1069" w:type="dxa"/>
+          </w:tcPr>
+          <w:p>
+            <w:pPr>
+              <w:spacing w:before="60" w:line="360" w:lineRule="auto"/>
+              <w:jc w:val="center"/>
+              <w:rPr>
+                <w:szCs w:val="24"/>
+                <w:lang w:eastAsia="en-ID"/>
+              </w:rPr>
+            </w:pPr>
+            <w:r>
+              <w:rPr>
+                <w:szCs w:val="24"/>
+                <w:lang w:eastAsia="en-ID"/>
+              </w:rPr>
+              <w:lastRenderedPageBreak/>
+              <w:t>7</w:t>
+            </w:r>
+          </w:p>
+        </w:tc>
+        <w:tc>
+          <w:tcPr>
+            <w:tcW w:w="7947" w:type="dxa"/>
+          </w:tcPr>
+          <w:p>
+            <w:pPr>
+              <w:spacing w:before="60" w:line="360" w:lineRule="auto"/>
+              <w:rPr>
+                <w:szCs w:val="24"/>
+                <w:lang w:val="en-ID" w:eastAsia="en-ID"/>
+              </w:rPr>
+            </w:pPr>
+            <w:r>
+              <w:rPr>
+                <w:szCs w:val="24"/>
+                <w:lang w:val="en-ID" w:eastAsia="en-ID"/>
+              </w:rPr>
+              <w:t>Item pada ListView saat ini ketika ditekan masih belum memberikan aksi tertentu. Untuk menambahkan aksi pada ListView dapat digunakan widget InkWell atau GestureDetector. Perbedaan utamanya InkWell merupakan material widget yang memberikan efek ketika ditekan. Sedangkan GestureDetector bersifat umum dan bisa juga digunakan untuk gesture lain selain sentuhan. Pada praktikum ini akan digunakan widget InkWell.</w:t>
+            </w:r>
+          </w:p>
+          <w:p>
+            <w:pPr>
+              <w:spacing w:before="60" w:line="360" w:lineRule="auto"/>
+              <w:rPr>
+                <w:szCs w:val="24"/>
+                <w:lang w:val="en-ID" w:eastAsia="en-ID"/>
+              </w:rPr>
+            </w:pPr>
+            <w:r>
+              <w:rPr>
+                <w:szCs w:val="24"/>
+                <w:lang w:val="en-ID" w:eastAsia="en-ID"/>
+              </w:rPr>
+              <w:t>Untuk menambahkan sentuhan, letakkan cursor pada widget pembuka Card. Kemudian gunakan shortcut quick fix dari VSCode (</w:t>
+            </w:r>
+            <w:r>
+              <w:rPr>
+                <w:b/>
+                <w:bCs/>
+                <w:szCs w:val="24"/>
+                <w:lang w:val="en-ID" w:eastAsia="en-ID"/>
+              </w:rPr>
+              <w:t>Ctrl + .</w:t>
+            </w:r>
+            <w:r>
+              <w:rPr>
+                <w:szCs w:val="24"/>
+                <w:lang w:val="en-ID" w:eastAsia="en-ID"/>
+              </w:rPr>
+              <w:t> pada Windows atau </w:t>
+            </w:r>
+            <w:r>
+              <w:rPr>
+                <w:b/>
+                <w:bCs/>
+                <w:szCs w:val="24"/>
+                <w:lang w:val="en-ID" w:eastAsia="en-ID"/>
+              </w:rPr>
+              <w:t>Cmd + .</w:t>
+            </w:r>
+            <w:r>
+              <w:rPr>
+                <w:szCs w:val="24"/>
+                <w:lang w:val="en-ID" w:eastAsia="en-ID"/>
+              </w:rPr>
+              <w:t> pada MacOS). Sorot menu wrap with widget... Ubah nilai widget menjadi InkWell serta tambahkan named argument onTap yang berisi fungsi untuk berpindah ke halaman ItemPage. Ilustrasi potongan kode dapat anda lihat pada potongan berikut.</w:t>
+            </w:r>
+          </w:p>
+          <w:p>
+            <w:pPr>
+              <w:spacing w:before="60" w:line="360" w:lineRule="auto"/>
+              <w:rPr>
+                <w:szCs w:val="24"/>
+                <w:lang w:eastAsia="en-ID"/>
+              </w:rPr>
+            </w:pPr>
+            <w:r>
+              <w:rPr>
+                <w:szCs w:val="24"/>
+                <w:lang w:eastAsia="en-ID"/>
+              </w:rPr>
+              <w:lastRenderedPageBreak/>
+              <w:drawing>
+                <wp:inline distT="0" distB="0" distL="0" distR="0" wp14:anchorId="0D512457" wp14:editId="7CEBE11D">
+                  <wp:extent cx="4909185" cy="975995"/>
+                  <wp:effectExtent l="0" t="0" r="5715" b="0"/>
+                  <wp:docPr id="353808208" name="Picture 1"/>
+                  <wp:cNvGraphicFramePr>
+                    <a:graphicFrameLocks xmlns:a="http://schemas.openxmlformats.org/drawingml/2006/main" noChangeAspect="1"/>
+                  </wp:cNvGraphicFramePr>
+                  <a:graphic xmlns:a="http://schemas.openxmlformats.org/drawingml/2006/main">
+                    <a:graphicData uri="http://schemas.openxmlformats.org/drawingml/2006/picture">
+                      <pic:pic xmlns:pic="http://schemas.openxmlformats.org/drawingml/2006/picture">
+                        <pic:nvPicPr>
+                          <pic:cNvPr id="353808208" name=""/>
+                          <pic:cNvPicPr/>
+                        </pic:nvPicPr>
+                        <pic:blipFill>
+                          <a:blip r:embed="rId30"/>
+                          <a:stretch>
+                            <a:fillRect/>
+                          </a:stretch>
+                        </pic:blipFill>
+                        <pic:spPr>
+                          <a:xfrm>
+                            <a:off x="0" y="0"/>
+                            <a:ext cx="4909185" cy="975995"/>
+                          </a:xfrm>
+                          <a:prstGeom prst="rect">
+                            <a:avLst/>
+                          </a:prstGeom>
+                        </pic:spPr>
+                      </pic:pic>
+                    </a:graphicData>
+                  </a:graphic>
+                </wp:inline>
+              </w:drawing>
+            </w:r>
+          </w:p>
+        </w:tc>
+      </w:tr>
+      <w:tr>
+        <w:tc>
+          <w:tcPr>
+            <w:tcW w:w="1069" w:type="dxa"/>
+          </w:tcPr>
+          <w:p>
+            <w:pPr>
+              <w:spacing w:before="60" w:line="360" w:lineRule="auto"/>
+              <w:jc w:val="center"/>
+              <w:rPr>
+                <w:szCs w:val="24"/>
+                <w:lang w:eastAsia="en-ID"/>
+              </w:rPr>
+            </w:pPr>
+          </w:p>
+        </w:tc>
+        <w:tc>
+          <w:tcPr>
+            <w:tcW w:w="7947" w:type="dxa"/>
+          </w:tcPr>
+          <w:p>
+            <w:pPr>
+              <w:spacing w:before="60" w:line="360" w:lineRule="auto"/>
+              <w:rPr>
+                <w:szCs w:val="24"/>
+                <w:lang w:val="en-ID" w:eastAsia="en-ID"/>
+              </w:rPr>
+            </w:pPr>
+            <w:r>
+              <w:rPr>
+                <w:szCs w:val="24"/>
+                <w:lang w:val="en-ID" w:eastAsia="en-ID"/>
+              </w:rPr>
+              <w:drawing>
+                <wp:inline distT="0" distB="0" distL="0" distR="0" wp14:anchorId="5E031C51" wp14:editId="3C526A4D">
+                  <wp:extent cx="2242069" cy="4207987"/>
+                  <wp:effectExtent l="0" t="0" r="6350" b="2540"/>
+                  <wp:docPr id="1045121924" name="Picture 1"/>
+                  <wp:cNvGraphicFramePr>
+                    <a:graphicFrameLocks xmlns:a="http://schemas.openxmlformats.org/drawingml/2006/main" noChangeAspect="1"/>
+                  </wp:cNvGraphicFramePr>
+                  <a:graphic xmlns:a="http://schemas.openxmlformats.org/drawingml/2006/main">
+                    <a:graphicData uri="http://schemas.openxmlformats.org/drawingml/2006/picture">
+                      <pic:pic xmlns:pic="http://schemas.openxmlformats.org/drawingml/2006/picture">
+                        <pic:nvPicPr>
+                          <pic:cNvPr id="1045121924" name=""/>
+                          <pic:cNvPicPr/>
+                        </pic:nvPicPr>
+                        <pic:blipFill>
+                          <a:blip r:embed="rId31"/>
+                          <a:stretch>
+                            <a:fillRect/>
+                          </a:stretch>
+                        </pic:blipFill>
+                        <pic:spPr>
+                          <a:xfrm>
+                            <a:off x="0" y="0"/>
+                            <a:ext cx="2250797" cy="4224368"/>
+                          </a:xfrm>
+                          <a:prstGeom prst="rect">
+                            <a:avLst/>
+                          </a:prstGeom>
+                        </pic:spPr>
+                      </pic:pic>
+                    </a:graphicData>
+                  </a:graphic>
+                </wp:inline>
+              </w:drawing>
+            </w:r>
+          </w:p>
+          <w:p>
+            <w:pPr>
+              <w:spacing w:before="60" w:line="360" w:lineRule="auto"/>
+              <w:rPr>
+                <w:szCs w:val="24"/>
+                <w:lang w:val="en-ID" w:eastAsia="en-ID"/>
+              </w:rPr>
+            </w:pPr>
+            <w:r>
+              <w:rPr>
+                <w:szCs w:val="24"/>
+                <w:lang w:val="en-ID" w:eastAsia="en-ID"/>
+              </w:rPr>
+              <w:lastRenderedPageBreak/>
+              <w:drawing>
+                <wp:inline distT="0" distB="0" distL="0" distR="0" wp14:anchorId="6D781177" wp14:editId="7531126D">
+                  <wp:extent cx="2316500" cy="4208474"/>
+                  <wp:effectExtent l="0" t="0" r="7620" b="1905"/>
+                  <wp:docPr id="2128725215" name="Picture 1"/>
+                  <wp:cNvGraphicFramePr>
+                    <a:graphicFrameLocks xmlns:a="http://schemas.openxmlformats.org/drawingml/2006/main" noChangeAspect="1"/>
+                  </wp:cNvGraphicFramePr>
+                  <a:graphic xmlns:a="http://schemas.openxmlformats.org/drawingml/2006/main">
+                    <a:graphicData uri="http://schemas.openxmlformats.org/drawingml/2006/picture">
+                      <pic:pic xmlns:pic="http://schemas.openxmlformats.org/drawingml/2006/picture">
+                        <pic:nvPicPr>
+                          <pic:cNvPr id="2128725215" name=""/>
+                          <pic:cNvPicPr/>
+                        </pic:nvPicPr>
+                        <pic:blipFill>
+                          <a:blip r:embed="rId32"/>
+                          <a:stretch>
+                            <a:fillRect/>
+                          </a:stretch>
+                        </pic:blipFill>
+                        <pic:spPr>
+                          <a:xfrm>
+                            <a:off x="0" y="0"/>
+                            <a:ext cx="2322137" cy="4218715"/>
+                          </a:xfrm>
+                          <a:prstGeom prst="rect">
+                            <a:avLst/>
+                          </a:prstGeom>
+                        </pic:spPr>
+                      </pic:pic>
+                    </a:graphicData>
+                  </a:graphic>
+                </wp:inline>
+              </w:drawing>
+            </w:r>
+          </w:p>
+        </w:tc>
+      </w:tr>
+    </w:tbl>
     <w:p>
       <w:pPr>
         <w:jc w:val="both"/>
@@ -1921,6 +3794,44 @@
     </w:sectPr>
   </w:body>
 </w:document>
+</file>
+
+<file path=word/endnotes.xml><?xml version="1.0" encoding="utf-8"?>
+<w:endnotes xmlns:wpc="http://schemas.microsoft.com/office/word/2010/wordprocessingCanvas" xmlns:cx="http://schemas.microsoft.com/office/drawing/2014/chartex" xmlns:cx1="http://schemas.microsoft.com/office/drawing/2015/9/8/chartex" xmlns:cx2="http://schemas.microsoft.com/office/drawing/2015/10/21/chartex" xmlns:cx3="http://schemas.microsoft.com/office/drawing/2016/5/9/chartex" xmlns:cx4="http://schemas.microsoft.com/office/drawing/2016/5/10/chartex" xmlns:cx5="http://schemas.microsoft.com/office/drawing/2016/5/11/chartex" xmlns:cx6="http://schemas.microsoft.com/office/drawing/2016/5/12/chartex" xmlns:cx7="http://schemas.microsoft.com/office/drawing/2016/5/13/chartex" xmlns:cx8="http://schemas.microsoft.com/office/drawing/2016/5/14/chartex" xmlns:mc="http://schemas.openxmlformats.org/markup-compatibility/2006" xmlns:aink="http://schemas.microsoft.com/office/drawing/2016/ink" xmlns:am3d="http://schemas.microsoft.com/office/drawing/2017/model3d" xmlns:o="urn:schemas-microsoft-com:office:office" xmlns:oel="http://schemas.microsoft.com/office/2019/extlst" xmlns:r="http://schemas.openxmlformats.org/officeDocument/2006/relationships" xmlns:m="http://schemas.openxmlformats.org/officeDocument/2006/math" xmlns:v="urn:schemas-microsoft-com:vml" xmlns:wp14="http://schemas.microsoft.com/office/word/2010/wordprocessingDrawing" xmlns:wp="http://schemas.openxmlformats.org/drawingml/2006/wordprocessingDrawing" xmlns:w10="urn:schemas-microsoft-com:office:word" xmlns:w="http://schemas.openxmlformats.org/wordprocessingml/2006/main" xmlns:w14="http://schemas.microsoft.com/office/word/2010/wordml" xmlns:w15="http://schemas.microsoft.com/office/word/2012/wordml" xmlns:w16cex="http://schemas.microsoft.com/office/word/2018/wordml/cex" xmlns:w16cid="http://schemas.microsoft.com/office/word/2016/wordml/cid" xmlns:w16="http://schemas.microsoft.com/office/word/2018/wordml" xmlns:w16du="http://schemas.microsoft.com/office/word/2023/wordml/word16du" xmlns:w16sdtdh="http://schemas.microsoft.com/office/word/2020/wordml/sdtdatahash" xmlns:w16se="http://schemas.microsoft.com/office/word/2015/wordml/symex" xmlns:wpg="http://schemas.microsoft.com/office/word/2010/wordprocessingGroup" xmlns:wpi="http://schemas.microsoft.com/office/word/2010/wordprocessingInk" xmlns:wne="http://schemas.microsoft.com/office/word/2006/wordml" xmlns:wps="http://schemas.microsoft.com/office/word/2010/wordprocessingShape" mc:Ignorable="w14 w15 w16se w16cid w16 w16cex w16sdtdh w16du wp14">
+  <w:endnote w:type="separator" w:id="-1">
+    <w:p>
+      <w:r>
+        <w:separator/>
+      </w:r>
+    </w:p>
+  </w:endnote>
+  <w:endnote w:type="continuationSeparator" w:id="0">
+    <w:p>
+      <w:r>
+        <w:continuationSeparator/>
+      </w:r>
+    </w:p>
+  </w:endnote>
+</w:endnotes>
+</file>
+
+<file path=word/footnotes.xml><?xml version="1.0" encoding="utf-8"?>
+<w:footnotes xmlns:wpc="http://schemas.microsoft.com/office/word/2010/wordprocessingCanvas" xmlns:cx="http://schemas.microsoft.com/office/drawing/2014/chartex" xmlns:cx1="http://schemas.microsoft.com/office/drawing/2015/9/8/chartex" xmlns:cx2="http://schemas.microsoft.com/office/drawing/2015/10/21/chartex" xmlns:cx3="http://schemas.microsoft.com/office/drawing/2016/5/9/chartex" xmlns:cx4="http://schemas.microsoft.com/office/drawing/2016/5/10/chartex" xmlns:cx5="http://schemas.microsoft.com/office/drawing/2016/5/11/chartex" xmlns:cx6="http://schemas.microsoft.com/office/drawing/2016/5/12/chartex" xmlns:cx7="http://schemas.microsoft.com/office/drawing/2016/5/13/chartex" xmlns:cx8="http://schemas.microsoft.com/office/drawing/2016/5/14/chartex" xmlns:mc="http://schemas.openxmlformats.org/markup-compatibility/2006" xmlns:aink="http://schemas.microsoft.com/office/drawing/2016/ink" xmlns:am3d="http://schemas.microsoft.com/office/drawing/2017/model3d" xmlns:o="urn:schemas-microsoft-com:office:office" xmlns:oel="http://schemas.microsoft.com/office/2019/extlst" xmlns:r="http://schemas.openxmlformats.org/officeDocument/2006/relationships" xmlns:m="http://schemas.openxmlformats.org/officeDocument/2006/math" xmlns:v="urn:schemas-microsoft-com:vml" xmlns:wp14="http://schemas.microsoft.com/office/word/2010/wordprocessingDrawing" xmlns:wp="http://schemas.openxmlformats.org/drawingml/2006/wordprocessingDrawing" xmlns:w10="urn:schemas-microsoft-com:office:word" xmlns:w="http://schemas.openxmlformats.org/wordprocessingml/2006/main" xmlns:w14="http://schemas.microsoft.com/office/word/2010/wordml" xmlns:w15="http://schemas.microsoft.com/office/word/2012/wordml" xmlns:w16cex="http://schemas.microsoft.com/office/word/2018/wordml/cex" xmlns:w16cid="http://schemas.microsoft.com/office/word/2016/wordml/cid" xmlns:w16="http://schemas.microsoft.com/office/word/2018/wordml" xmlns:w16du="http://schemas.microsoft.com/office/word/2023/wordml/word16du" xmlns:w16sdtdh="http://schemas.microsoft.com/office/word/2020/wordml/sdtdatahash" xmlns:w16se="http://schemas.microsoft.com/office/word/2015/wordml/symex" xmlns:wpg="http://schemas.microsoft.com/office/word/2010/wordprocessingGroup" xmlns:wpi="http://schemas.microsoft.com/office/word/2010/wordprocessingInk" xmlns:wne="http://schemas.microsoft.com/office/word/2006/wordml" xmlns:wps="http://schemas.microsoft.com/office/word/2010/wordprocessingShape" mc:Ignorable="w14 w15 w16se w16cid w16 w16cex w16sdtdh w16du wp14">
+  <w:footnote w:type="separator" w:id="-1">
+    <w:p>
+      <w:r>
+        <w:separator/>
+      </w:r>
+    </w:p>
+  </w:footnote>
+  <w:footnote w:type="continuationSeparator" w:id="0">
+    <w:p>
+      <w:r>
+        <w:continuationSeparator/>
+      </w:r>
+    </w:p>
+  </w:footnote>
+</w:footnotes>
 </file>
 
 <file path=word/numbering.xml><?xml version="1.0" encoding="utf-8"?>
@@ -5278,6 +7189,60 @@
       <w:shd w:val="clear" w:color="auto" w:fill="E1DFDD"/>
     </w:rPr>
   </w:style>
+  <w:style w:type="paragraph" w:styleId="Header">
+    <w:name w:val="header"/>
+    <w:basedOn w:val="Normal"/>
+    <w:link w:val="HeaderChar"/>
+    <w:uiPriority w:val="99"/>
+    <w:unhideWhenUsed/>
+    <w:rsid w:val="002C1DD6"/>
+    <w:pPr>
+      <w:tabs>
+        <w:tab w:val="center" w:pos="4513"/>
+        <w:tab w:val="right" w:pos="9026"/>
+      </w:tabs>
+    </w:pPr>
+  </w:style>
+  <w:style w:type="character" w:customStyle="1" w:styleId="HeaderChar">
+    <w:name w:val="Header Char"/>
+    <w:basedOn w:val="DefaultParagraphFont"/>
+    <w:link w:val="Header"/>
+    <w:uiPriority w:val="99"/>
+    <w:rsid w:val="002C1DD6"/>
+    <w:rPr>
+      <w:rFonts w:ascii="Times New Roman" w:eastAsia="Times New Roman" w:hAnsi="Times New Roman" w:cs="Times New Roman"/>
+      <w:kern w:val="0"/>
+      <w:lang w:val="id"/>
+      <w14:ligatures w14:val="none"/>
+    </w:rPr>
+  </w:style>
+  <w:style w:type="paragraph" w:styleId="Footer">
+    <w:name w:val="footer"/>
+    <w:basedOn w:val="Normal"/>
+    <w:link w:val="FooterChar"/>
+    <w:uiPriority w:val="99"/>
+    <w:unhideWhenUsed/>
+    <w:rsid w:val="002C1DD6"/>
+    <w:pPr>
+      <w:tabs>
+        <w:tab w:val="center" w:pos="4513"/>
+        <w:tab w:val="right" w:pos="9026"/>
+      </w:tabs>
+    </w:pPr>
+  </w:style>
+  <w:style w:type="character" w:customStyle="1" w:styleId="FooterChar">
+    <w:name w:val="Footer Char"/>
+    <w:basedOn w:val="DefaultParagraphFont"/>
+    <w:link w:val="Footer"/>
+    <w:uiPriority w:val="99"/>
+    <w:rsid w:val="002C1DD6"/>
+    <w:rPr>
+      <w:rFonts w:ascii="Times New Roman" w:eastAsia="Times New Roman" w:hAnsi="Times New Roman" w:cs="Times New Roman"/>
+      <w:kern w:val="0"/>
+      <w:lang w:val="id"/>
+      <w14:ligatures w14:val="none"/>
+    </w:rPr>
+  </w:style>
 </w:styles>
 </file>
 

</xml_diff>